<commit_message>
finalized mormon church section
</commit_message>
<xml_diff>
--- a/_memoria/03_Familysearch/faimlysearchIntro.docx
+++ b/_memoria/03_Familysearch/faimlysearchIntro.docx
@@ -64,7 +64,15 @@
           <w:szCs w:val="24"/>
           <w:lang w:val="ca-ES"/>
         </w:rPr>
-        <w:t xml:space="preserve">Aquest apartat de la memòria ens introduirà l’organització de </w:t>
+        <w:t xml:space="preserve">En aquest apartat de la memòria s'introduirà </w:t>
+      </w:r>
+      <w:r>
+        <w:rPr>
+          <w:sz w:val="24"/>
+          <w:szCs w:val="24"/>
+          <w:lang w:val="ca-ES"/>
+        </w:rPr>
+        <w:t xml:space="preserve">l’organització de </w:t>
       </w:r>
       <w:proofErr w:type="spellStart"/>
       <w:r>
@@ -90,7 +98,55 @@
           <w:szCs w:val="24"/>
           <w:lang w:val="ca-ES"/>
         </w:rPr>
-        <w:t>En concret s’explicarà les motivacions i objectius darrera de l’organització, la seva història i les funcionalitats que s’ofereixen a través del seu portal web i centres d’investigació.</w:t>
+        <w:t>En concret</w:t>
+      </w:r>
+      <w:r>
+        <w:rPr>
+          <w:sz w:val="24"/>
+          <w:szCs w:val="24"/>
+          <w:lang w:val="ca-ES"/>
+        </w:rPr>
+        <w:t>,</w:t>
+      </w:r>
+      <w:r>
+        <w:rPr>
+          <w:sz w:val="24"/>
+          <w:szCs w:val="24"/>
+          <w:lang w:val="ca-ES"/>
+        </w:rPr>
+        <w:t xml:space="preserve"> s’explicarà les mo</w:t>
+      </w:r>
+      <w:r>
+        <w:rPr>
+          <w:sz w:val="24"/>
+          <w:szCs w:val="24"/>
+          <w:lang w:val="ca-ES"/>
+        </w:rPr>
+        <w:t>tivacions i objectius darrera</w:t>
+      </w:r>
+      <w:r>
+        <w:rPr>
+          <w:sz w:val="24"/>
+          <w:szCs w:val="24"/>
+          <w:lang w:val="ca-ES"/>
+        </w:rPr>
+        <w:t xml:space="preserve"> l’organització, la seva història i </w:t>
+      </w:r>
+      <w:r>
+        <w:rPr>
+          <w:sz w:val="24"/>
+          <w:szCs w:val="24"/>
+          <w:lang w:val="ca-ES"/>
+        </w:rPr>
+        <w:t xml:space="preserve">les </w:t>
+      </w:r>
+      <w:r>
+        <w:rPr>
+          <w:sz w:val="24"/>
+          <w:szCs w:val="24"/>
+          <w:lang w:val="ca-ES"/>
+        </w:rPr>
+        <w:t>funcionalitats que s’ofereixen a través del seu portal web i centres d’investigació.</w:t>
       </w:r>
     </w:p>
     <w:p>
@@ -1010,27 +1066,7 @@
           <w:szCs w:val="24"/>
           <w:lang w:val="ca-ES"/>
         </w:rPr>
-        <w:t xml:space="preserve">1985, l’estàndard </w:t>
-      </w:r>
-      <w:proofErr w:type="spellStart"/>
-      <w:r>
-        <w:rPr>
-          <w:b/>
-          <w:sz w:val="24"/>
-          <w:szCs w:val="24"/>
-          <w:lang w:val="ca-ES"/>
-        </w:rPr>
-        <w:t>GEDOM</w:t>
-      </w:r>
-      <w:proofErr w:type="spellEnd"/>
-      <w:r>
-        <w:rPr>
-          <w:b/>
-          <w:sz w:val="24"/>
-          <w:szCs w:val="24"/>
-          <w:lang w:val="ca-ES"/>
-        </w:rPr>
-        <w:t xml:space="preserve">: </w:t>
+        <w:t xml:space="preserve">1985, l’estàndard GEDOM: </w:t>
       </w:r>
       <w:r>
         <w:rPr>
@@ -1056,25 +1092,7 @@
           <w:szCs w:val="24"/>
           <w:lang w:val="ca-ES"/>
         </w:rPr>
-        <w:t xml:space="preserve"> va introduir l’estàndard </w:t>
-      </w:r>
-      <w:proofErr w:type="spellStart"/>
-      <w:r>
-        <w:rPr>
-          <w:sz w:val="24"/>
-          <w:szCs w:val="24"/>
-          <w:lang w:val="ca-ES"/>
-        </w:rPr>
-        <w:t>GEDCOM</w:t>
-      </w:r>
-      <w:proofErr w:type="spellEnd"/>
-      <w:r>
-        <w:rPr>
-          <w:sz w:val="24"/>
-          <w:szCs w:val="24"/>
-          <w:lang w:val="ca-ES"/>
-        </w:rPr>
-        <w:t>, un acrònim del concepte ‘comunicació d’arxius genealògics’. L’estàndard GEDCOM és un seguit de especificacions i regles sobra com s’ha d’estructurar la informació genealògica de cara a poder compartir-la amb facilitat.</w:t>
+        <w:t xml:space="preserve"> va introduir l’estàndard GEDCOM, un acrònim del concepte ‘comunicació d’arxius genealògics’. L’estàndard GEDCOM és un seguit de especificacions i regles sobra com s’ha d’estructurar la informació genealògica de cara a poder compartir-la amb facilitat.</w:t>
       </w:r>
     </w:p>
     <w:p>
@@ -1434,7 +1452,39 @@
           <w:szCs w:val="24"/>
           <w:lang w:val="ca-ES"/>
         </w:rPr>
-        <w:t xml:space="preserve"> l’església hauria de tornar als seus inicis apostòlics. </w:t>
+        <w:t xml:space="preserve"> </w:t>
+      </w:r>
+      <w:r>
+        <w:rPr>
+          <w:sz w:val="24"/>
+          <w:szCs w:val="24"/>
+          <w:lang w:val="ca-ES"/>
+        </w:rPr>
+        <w:t xml:space="preserve">que </w:t>
+      </w:r>
+      <w:r>
+        <w:rPr>
+          <w:sz w:val="24"/>
+          <w:szCs w:val="24"/>
+          <w:lang w:val="ca-ES"/>
+        </w:rPr>
+        <w:t>l’església</w:t>
+      </w:r>
+      <w:r>
+        <w:rPr>
+          <w:sz w:val="24"/>
+          <w:szCs w:val="24"/>
+          <w:lang w:val="ca-ES"/>
+        </w:rPr>
+        <w:t>, o religió,</w:t>
+      </w:r>
+      <w:r>
+        <w:rPr>
+          <w:sz w:val="24"/>
+          <w:szCs w:val="24"/>
+          <w:lang w:val="ca-ES"/>
+        </w:rPr>
+        <w:t xml:space="preserve"> hauria de tornar als seus inicis apostòlics. </w:t>
       </w:r>
       <w:r>
         <w:rPr>
@@ -1477,7 +1527,47 @@
           <w:szCs w:val="24"/>
           <w:lang w:val="ca-ES"/>
         </w:rPr>
-        <w:t xml:space="preserve">Considerada actualment com la quarta comunitat cristiana més gran als Estats Units, te la seva seu situada actualment a Salt </w:t>
+        <w:t xml:space="preserve">Considerada actualment com la quarta comunitat cristiana més gran als Estats Units, </w:t>
+      </w:r>
+      <w:r>
+        <w:rPr>
+          <w:sz w:val="24"/>
+          <w:szCs w:val="24"/>
+          <w:lang w:val="ca-ES"/>
+        </w:rPr>
+        <w:t>troba situada</w:t>
+      </w:r>
+      <w:r>
+        <w:rPr>
+          <w:sz w:val="24"/>
+          <w:szCs w:val="24"/>
+          <w:lang w:val="ca-ES"/>
+        </w:rPr>
+        <w:t xml:space="preserve"> </w:t>
+      </w:r>
+      <w:r>
+        <w:rPr>
+          <w:sz w:val="24"/>
+          <w:szCs w:val="24"/>
+          <w:lang w:val="ca-ES"/>
+        </w:rPr>
+        <w:t>la seva seu</w:t>
+      </w:r>
+      <w:r>
+        <w:rPr>
+          <w:sz w:val="24"/>
+          <w:szCs w:val="24"/>
+          <w:lang w:val="ca-ES"/>
+        </w:rPr>
+        <w:t xml:space="preserve"> actualment </w:t>
+      </w:r>
+      <w:r>
+        <w:rPr>
+          <w:sz w:val="24"/>
+          <w:szCs w:val="24"/>
+          <w:lang w:val="ca-ES"/>
+        </w:rPr>
+        <w:t xml:space="preserve">a Salt </w:t>
       </w:r>
       <w:proofErr w:type="spellStart"/>
       <w:r>
@@ -1513,7 +1603,23 @@
           <w:szCs w:val="24"/>
           <w:lang w:val="ca-ES"/>
         </w:rPr>
-        <w:t xml:space="preserve">. No obstant, en els inicis de l’església </w:t>
+        <w:t>. No obstant, en els inicis de l’església</w:t>
+      </w:r>
+      <w:r>
+        <w:rPr>
+          <w:sz w:val="24"/>
+          <w:szCs w:val="24"/>
+          <w:lang w:val="ca-ES"/>
+        </w:rPr>
+        <w:t>,</w:t>
+      </w:r>
+      <w:r>
+        <w:rPr>
+          <w:sz w:val="24"/>
+          <w:szCs w:val="24"/>
+          <w:lang w:val="ca-ES"/>
+        </w:rPr>
+        <w:t xml:space="preserve"> </w:t>
       </w:r>
       <w:proofErr w:type="spellStart"/>
       <w:r>
@@ -1531,7 +1637,23 @@
           <w:szCs w:val="24"/>
           <w:lang w:val="ca-ES"/>
         </w:rPr>
-        <w:t xml:space="preserve"> tenia la intenció de crear la Nova Jerusalem als Estats Units, i anomenar a la ciutat, ‘</w:t>
+        <w:t xml:space="preserve"> tenia la intenció de crear la Nova Jerusalem </w:t>
+      </w:r>
+      <w:r>
+        <w:rPr>
+          <w:sz w:val="24"/>
+          <w:szCs w:val="24"/>
+          <w:lang w:val="ca-ES"/>
+        </w:rPr>
+        <w:t xml:space="preserve">a prop de Nova York, en una ciutat que s'anomenaria </w:t>
+      </w:r>
+      <w:r>
+        <w:rPr>
+          <w:sz w:val="24"/>
+          <w:szCs w:val="24"/>
+          <w:lang w:val="ca-ES"/>
+        </w:rPr>
+        <w:t>‘</w:t>
       </w:r>
       <w:proofErr w:type="spellStart"/>
       <w:r>
@@ -1549,6 +1671,134 @@
           <w:szCs w:val="24"/>
           <w:lang w:val="ca-ES"/>
         </w:rPr>
+        <w:t>’</w:t>
+      </w:r>
+      <w:r>
+        <w:rPr>
+          <w:sz w:val="24"/>
+          <w:szCs w:val="24"/>
+          <w:lang w:val="ca-ES"/>
+        </w:rPr>
+        <w:t>.</w:t>
+      </w:r>
+      <w:r>
+        <w:rPr>
+          <w:sz w:val="24"/>
+          <w:szCs w:val="24"/>
+          <w:lang w:val="ca-ES"/>
+        </w:rPr>
+        <w:t xml:space="preserve"> </w:t>
+      </w:r>
+      <w:r>
+        <w:rPr>
+          <w:sz w:val="24"/>
+          <w:szCs w:val="24"/>
+          <w:lang w:val="ca-ES"/>
+        </w:rPr>
+        <w:t xml:space="preserve">Més </w:t>
+      </w:r>
+      <w:r>
+        <w:rPr>
+          <w:sz w:val="24"/>
+          <w:szCs w:val="24"/>
+          <w:lang w:val="ca-ES"/>
+        </w:rPr>
+        <w:t>endavant</w:t>
+      </w:r>
+      <w:r>
+        <w:rPr>
+          <w:sz w:val="24"/>
+          <w:szCs w:val="24"/>
+          <w:lang w:val="ca-ES"/>
+        </w:rPr>
+        <w:t xml:space="preserve">, l’església es va traslladar a </w:t>
+      </w:r>
+      <w:proofErr w:type="spellStart"/>
+      <w:r>
+        <w:rPr>
+          <w:sz w:val="24"/>
+          <w:szCs w:val="24"/>
+          <w:lang w:val="ca-ES"/>
+        </w:rPr>
+        <w:t>Kirtland</w:t>
+      </w:r>
+      <w:proofErr w:type="spellEnd"/>
+      <w:r>
+        <w:rPr>
+          <w:sz w:val="24"/>
+          <w:szCs w:val="24"/>
+          <w:lang w:val="ca-ES"/>
+        </w:rPr>
+        <w:t>, Ohio i va començar a expandir-se pe</w:t>
+      </w:r>
+      <w:r>
+        <w:rPr>
+          <w:sz w:val="24"/>
+          <w:szCs w:val="24"/>
+          <w:lang w:val="ca-ES"/>
+        </w:rPr>
+        <w:t xml:space="preserve">r Jackson </w:t>
+      </w:r>
+      <w:proofErr w:type="spellStart"/>
+      <w:r>
+        <w:rPr>
+          <w:sz w:val="24"/>
+          <w:szCs w:val="24"/>
+          <w:lang w:val="ca-ES"/>
+        </w:rPr>
+        <w:t>County</w:t>
+      </w:r>
+      <w:proofErr w:type="spellEnd"/>
+      <w:r>
+        <w:rPr>
+          <w:sz w:val="24"/>
+          <w:szCs w:val="24"/>
+          <w:lang w:val="ca-ES"/>
+        </w:rPr>
+        <w:t xml:space="preserve">, Missouri, terra que </w:t>
+      </w:r>
+      <w:proofErr w:type="spellStart"/>
+      <w:r>
+        <w:rPr>
+          <w:sz w:val="24"/>
+          <w:szCs w:val="24"/>
+          <w:lang w:val="ca-ES"/>
+        </w:rPr>
+        <w:t>Smith</w:t>
+      </w:r>
+      <w:proofErr w:type="spellEnd"/>
+      <w:r>
+        <w:rPr>
+          <w:sz w:val="24"/>
+          <w:szCs w:val="24"/>
+          <w:lang w:val="ca-ES"/>
+        </w:rPr>
+        <w:t xml:space="preserve"> volia que es convertís en 'el </w:t>
+      </w:r>
+      <w:r>
+        <w:rPr>
+          <w:sz w:val="24"/>
+          <w:szCs w:val="24"/>
+          <w:lang w:val="ca-ES"/>
+        </w:rPr>
+        <w:t xml:space="preserve">centre de </w:t>
+      </w:r>
+      <w:proofErr w:type="spellStart"/>
+      <w:r>
+        <w:rPr>
+          <w:sz w:val="24"/>
+          <w:szCs w:val="24"/>
+          <w:lang w:val="ca-ES"/>
+        </w:rPr>
+        <w:t>Zion</w:t>
+      </w:r>
+      <w:proofErr w:type="spellEnd"/>
+      <w:r>
+        <w:rPr>
+          <w:sz w:val="24"/>
+          <w:szCs w:val="24"/>
+          <w:lang w:val="ca-ES"/>
+        </w:rPr>
         <w:t xml:space="preserve">’. </w:t>
       </w:r>
       <w:r>
@@ -1557,61 +1807,740 @@
           <w:szCs w:val="24"/>
           <w:lang w:val="ca-ES"/>
         </w:rPr>
-        <w:t xml:space="preserve">Més tard, l’església es va traslladar a </w:t>
-      </w:r>
-      <w:proofErr w:type="spellStart"/>
-      <w:r>
-        <w:rPr>
-          <w:sz w:val="24"/>
-          <w:szCs w:val="24"/>
-          <w:lang w:val="ca-ES"/>
-        </w:rPr>
-        <w:t>Kirtland</w:t>
-      </w:r>
-      <w:proofErr w:type="spellEnd"/>
-      <w:r>
-        <w:rPr>
-          <w:sz w:val="24"/>
-          <w:szCs w:val="24"/>
-          <w:lang w:val="ca-ES"/>
-        </w:rPr>
-        <w:t xml:space="preserve">, Ohio i va començar a expandir-se pel Jackson </w:t>
-      </w:r>
-      <w:proofErr w:type="spellStart"/>
-      <w:r>
-        <w:rPr>
-          <w:sz w:val="24"/>
-          <w:szCs w:val="24"/>
-          <w:lang w:val="ca-ES"/>
-        </w:rPr>
-        <w:t>County</w:t>
-      </w:r>
-      <w:proofErr w:type="spellEnd"/>
-      <w:r>
-        <w:rPr>
-          <w:sz w:val="24"/>
-          <w:szCs w:val="24"/>
-          <w:lang w:val="ca-ES"/>
-        </w:rPr>
-        <w:t xml:space="preserve">, Missouri, el ‘centre de </w:t>
-      </w:r>
-      <w:proofErr w:type="spellStart"/>
-      <w:r>
-        <w:rPr>
-          <w:sz w:val="24"/>
-          <w:szCs w:val="24"/>
-          <w:lang w:val="ca-ES"/>
-        </w:rPr>
-        <w:t>Zion</w:t>
-      </w:r>
-      <w:proofErr w:type="spellEnd"/>
-      <w:r>
-        <w:rPr>
-          <w:sz w:val="24"/>
-          <w:szCs w:val="24"/>
-          <w:lang w:val="ca-ES"/>
-        </w:rPr>
-        <w:t xml:space="preserve">’. </w:t>
+        <w:t xml:space="preserve">Joseph va veure contrariats els seus plans quan al 1833 els colons van expulsar brutalment de Missouri a l'església i aquesta, sense els recursos militars necessaris per recuperar-la per la força es van anar veient </w:t>
+      </w:r>
+      <w:r>
+        <w:rPr>
+          <w:sz w:val="24"/>
+          <w:szCs w:val="24"/>
+          <w:lang w:val="ca-ES"/>
+        </w:rPr>
+        <w:t>obligats</w:t>
+      </w:r>
+      <w:r>
+        <w:rPr>
+          <w:sz w:val="24"/>
+          <w:szCs w:val="24"/>
+          <w:lang w:val="ca-ES"/>
+        </w:rPr>
+        <w:t xml:space="preserve"> a abandonar diferents terres fins a establir-se a </w:t>
+      </w:r>
+      <w:proofErr w:type="spellStart"/>
+      <w:r>
+        <w:rPr>
+          <w:sz w:val="24"/>
+          <w:szCs w:val="24"/>
+          <w:lang w:val="ca-ES"/>
+        </w:rPr>
+        <w:t>Nauvoo</w:t>
+      </w:r>
+      <w:proofErr w:type="spellEnd"/>
+      <w:r>
+        <w:rPr>
+          <w:sz w:val="24"/>
+          <w:szCs w:val="24"/>
+          <w:lang w:val="ca-ES"/>
+        </w:rPr>
+        <w:t xml:space="preserve">, </w:t>
+      </w:r>
+      <w:proofErr w:type="spellStart"/>
+      <w:r>
+        <w:rPr>
+          <w:sz w:val="24"/>
+          <w:szCs w:val="24"/>
+          <w:lang w:val="ca-ES"/>
+        </w:rPr>
+        <w:t>Illinois</w:t>
+      </w:r>
+      <w:proofErr w:type="spellEnd"/>
+      <w:r>
+        <w:rPr>
+          <w:sz w:val="24"/>
+          <w:szCs w:val="24"/>
+          <w:lang w:val="ca-ES"/>
+        </w:rPr>
+        <w:t xml:space="preserve">. </w:t>
+      </w:r>
+    </w:p>
+    <w:p>
+      <w:pPr>
+        <w:rPr>
+          <w:sz w:val="24"/>
+          <w:szCs w:val="24"/>
+          <w:lang w:val="ca-ES"/>
+        </w:rPr>
+      </w:pPr>
+      <w:r>
+        <w:rPr>
+          <w:sz w:val="24"/>
+          <w:szCs w:val="24"/>
+          <w:lang w:val="ca-ES"/>
+        </w:rPr>
+        <w:t xml:space="preserve">Després de la mort de </w:t>
+      </w:r>
+      <w:proofErr w:type="spellStart"/>
+      <w:r>
+        <w:rPr>
+          <w:sz w:val="24"/>
+          <w:szCs w:val="24"/>
+          <w:lang w:val="ca-ES"/>
+        </w:rPr>
+        <w:t>Smith</w:t>
+      </w:r>
+      <w:proofErr w:type="spellEnd"/>
+      <w:r>
+        <w:rPr>
+          <w:sz w:val="24"/>
+          <w:szCs w:val="24"/>
+          <w:lang w:val="ca-ES"/>
+        </w:rPr>
+        <w:t xml:space="preserve">, per tal d'evitar els conflictes armats amb els residents </w:t>
+      </w:r>
+      <w:proofErr w:type="spellStart"/>
+      <w:r>
+        <w:rPr>
+          <w:sz w:val="24"/>
+          <w:szCs w:val="24"/>
+          <w:lang w:val="ca-ES"/>
+        </w:rPr>
+        <w:t>d'Illinois</w:t>
+      </w:r>
+      <w:proofErr w:type="spellEnd"/>
+      <w:r>
+        <w:rPr>
+          <w:sz w:val="24"/>
+          <w:szCs w:val="24"/>
+          <w:lang w:val="ca-ES"/>
+        </w:rPr>
+        <w:t xml:space="preserve">, el col·lectiu es va tornar a desplaçar cap a </w:t>
+      </w:r>
+      <w:proofErr w:type="spellStart"/>
+      <w:r>
+        <w:rPr>
+          <w:sz w:val="24"/>
+          <w:szCs w:val="24"/>
+          <w:lang w:val="ca-ES"/>
+        </w:rPr>
+        <w:t>Nebraska</w:t>
+      </w:r>
+      <w:proofErr w:type="spellEnd"/>
+      <w:r>
+        <w:rPr>
+          <w:sz w:val="24"/>
+          <w:szCs w:val="24"/>
+          <w:lang w:val="ca-ES"/>
+        </w:rPr>
+        <w:t xml:space="preserve"> i més endavant al 1</w:t>
+      </w:r>
+      <w:r>
+        <w:rPr>
+          <w:sz w:val="24"/>
+          <w:szCs w:val="24"/>
+          <w:lang w:val="ca-ES"/>
+        </w:rPr>
+        <w:t>8</w:t>
+      </w:r>
+      <w:r>
+        <w:rPr>
+          <w:sz w:val="24"/>
+          <w:szCs w:val="24"/>
+          <w:lang w:val="ca-ES"/>
+        </w:rPr>
+        <w:t xml:space="preserve">47, al que més endavant seria conegut com </w:t>
+      </w:r>
+      <w:proofErr w:type="spellStart"/>
+      <w:r>
+        <w:rPr>
+          <w:sz w:val="24"/>
+          <w:szCs w:val="24"/>
+          <w:lang w:val="ca-ES"/>
+        </w:rPr>
+        <w:t>Utah</w:t>
+      </w:r>
+      <w:proofErr w:type="spellEnd"/>
+      <w:r>
+        <w:rPr>
+          <w:sz w:val="24"/>
+          <w:szCs w:val="24"/>
+          <w:lang w:val="ca-ES"/>
+        </w:rPr>
+        <w:t xml:space="preserve">. Durant aquesta època l'església es va veure sotmesa a grans pressions i crítiques degut a la seva tolerància per la poligàmia. </w:t>
+      </w:r>
+      <w:r>
+        <w:rPr>
+          <w:sz w:val="24"/>
+          <w:szCs w:val="24"/>
+          <w:lang w:val="ca-ES"/>
+        </w:rPr>
+        <w:t xml:space="preserve">Les tensions entre el col·lectiu i el govern d'estants units anirien en augment fins que al 1890 el congrés va disgregar l'església i apoderar-se de molts del seus béns. Arribat aquest punt, van decidir deixar de donar suport als matrimonis plurals, però sense desfer les famílies que es trobaven unides sota aquestes condicions. </w:t>
+      </w:r>
+    </w:p>
+    <w:p>
+      <w:pPr>
+        <w:rPr>
+          <w:sz w:val="24"/>
+          <w:szCs w:val="24"/>
+          <w:lang w:val="ca-ES"/>
+        </w:rPr>
+      </w:pPr>
+      <w:r>
+        <w:rPr>
+          <w:sz w:val="24"/>
+          <w:szCs w:val="24"/>
+          <w:lang w:val="ca-ES"/>
+        </w:rPr>
+        <w:lastRenderedPageBreak/>
+        <w:t>Durant el segle XX l'esgl</w:t>
+      </w:r>
+      <w:r>
+        <w:rPr>
+          <w:sz w:val="24"/>
+          <w:szCs w:val="24"/>
+          <w:lang w:val="ca-ES"/>
+        </w:rPr>
+        <w:t>ésia va créixer substancialment i es va veure sotmesa a un procés d'internacionalització.</w:t>
+      </w:r>
+      <w:r>
+        <w:rPr>
+          <w:sz w:val="24"/>
+          <w:szCs w:val="24"/>
+          <w:lang w:val="ca-ES"/>
+        </w:rPr>
+        <w:t xml:space="preserve"> </w:t>
+      </w:r>
+      <w:r>
+        <w:rPr>
+          <w:sz w:val="24"/>
+          <w:szCs w:val="24"/>
+          <w:lang w:val="ca-ES"/>
+        </w:rPr>
+        <w:t>E</w:t>
+      </w:r>
+      <w:r>
+        <w:rPr>
+          <w:sz w:val="24"/>
+          <w:szCs w:val="24"/>
+          <w:lang w:val="ca-ES"/>
+        </w:rPr>
+        <w:t>n gran mesura, gracies a la feina dels seus missioners enviats arreu del globus terraqui.</w:t>
+      </w:r>
+      <w:r>
+        <w:rPr>
+          <w:sz w:val="24"/>
+          <w:szCs w:val="24"/>
+          <w:lang w:val="ca-ES"/>
+        </w:rPr>
+        <w:t xml:space="preserve">  Durant aquest període el col·lectiu es va convertir  en un ferm defensor de les </w:t>
+      </w:r>
+      <w:r>
+        <w:rPr>
+          <w:sz w:val="24"/>
+          <w:szCs w:val="24"/>
+          <w:lang w:val="ca-ES"/>
+        </w:rPr>
+        <w:t>F</w:t>
+      </w:r>
+      <w:r>
+        <w:rPr>
+          <w:sz w:val="24"/>
+          <w:szCs w:val="24"/>
+          <w:lang w:val="ca-ES"/>
+        </w:rPr>
+        <w:t xml:space="preserve">amílies Nuclears, és a dir, de les famílies amb dos progenitors i </w:t>
+      </w:r>
+      <w:r>
+        <w:rPr>
+          <w:sz w:val="24"/>
+          <w:szCs w:val="24"/>
+          <w:lang w:val="ca-ES"/>
+        </w:rPr>
+        <w:t>la seva descendència</w:t>
+      </w:r>
+      <w:r>
+        <w:rPr>
+          <w:sz w:val="24"/>
+          <w:szCs w:val="24"/>
+          <w:lang w:val="ca-ES"/>
+        </w:rPr>
+        <w:t>. L'església també va oposar-se a l'esmena per drets igualitaris entre homes i dones, els casaments entre persones del mateix sexe i l'eutanàsia.</w:t>
+      </w:r>
+    </w:p>
+    <w:p>
+      <w:pPr>
+        <w:rPr>
+          <w:sz w:val="24"/>
+          <w:szCs w:val="24"/>
+          <w:lang w:val="ca-ES"/>
+        </w:rPr>
+      </w:pPr>
+      <w:r>
+        <w:rPr>
+          <w:sz w:val="24"/>
+          <w:szCs w:val="24"/>
+          <w:lang w:val="ca-ES"/>
+        </w:rPr>
+        <w:t>Hem volgut redactar aquests paràgrafs previs sobre els orígens de l'església mormònica per tal de poder presentar amb fets històrics com l'església va anar canviat la seva concepció sobre el que era un nucli de família vàlid i de com la historia del col·lectiu es va trobar marcada per les seves polítiques vers l'entorn familiar, portant-lo a expandir-se per tots els indrets del món per tal de sobreviure com a corrent religiosa.</w:t>
+      </w:r>
+    </w:p>
+    <w:p>
+      <w:pPr>
+        <w:rPr>
+          <w:sz w:val="24"/>
+          <w:szCs w:val="24"/>
+          <w:lang w:val="ca-ES"/>
+        </w:rPr>
+      </w:pPr>
+      <w:r>
+        <w:rPr>
+          <w:sz w:val="24"/>
+          <w:szCs w:val="24"/>
+          <w:lang w:val="ca-ES"/>
+        </w:rPr>
+        <w:t>Arribats a aquest punt creiem</w:t>
+      </w:r>
+      <w:r>
+        <w:rPr>
+          <w:sz w:val="24"/>
+          <w:szCs w:val="24"/>
+          <w:lang w:val="ca-ES"/>
+        </w:rPr>
+        <w:t xml:space="preserve"> que per aquest projecte no esdevé necessari entrar en més detall pel que fa a les doctrines i pràctiques de l'església ni en quines son les </w:t>
+      </w:r>
+      <w:r>
+        <w:rPr>
+          <w:sz w:val="24"/>
+          <w:szCs w:val="24"/>
+          <w:lang w:val="ca-ES"/>
+        </w:rPr>
+        <w:t xml:space="preserve">principals </w:t>
+      </w:r>
+      <w:r>
+        <w:rPr>
+          <w:sz w:val="24"/>
+          <w:szCs w:val="24"/>
+          <w:lang w:val="ca-ES"/>
+        </w:rPr>
+        <w:t xml:space="preserve">diferencies entre l'església mormona i les altres corrents del cristianisme, </w:t>
+      </w:r>
+      <w:r>
+        <w:rPr>
+          <w:sz w:val="24"/>
+          <w:szCs w:val="24"/>
+          <w:lang w:val="ca-ES"/>
+        </w:rPr>
+        <w:t xml:space="preserve">per altre banda, </w:t>
+      </w:r>
+      <w:r>
+        <w:rPr>
+          <w:sz w:val="24"/>
+          <w:szCs w:val="24"/>
+          <w:lang w:val="ca-ES"/>
+        </w:rPr>
+        <w:t xml:space="preserve">si que volem posar un èmfasis final </w:t>
+      </w:r>
+      <w:r>
+        <w:rPr>
+          <w:sz w:val="24"/>
+          <w:szCs w:val="24"/>
+          <w:lang w:val="ca-ES"/>
+        </w:rPr>
+        <w:t>a</w:t>
+      </w:r>
+      <w:r>
+        <w:rPr>
+          <w:sz w:val="24"/>
+          <w:szCs w:val="24"/>
+          <w:lang w:val="ca-ES"/>
+        </w:rPr>
+        <w:t xml:space="preserve"> la postura</w:t>
+      </w:r>
+      <w:r>
+        <w:rPr>
+          <w:sz w:val="24"/>
+          <w:szCs w:val="24"/>
+          <w:lang w:val="ca-ES"/>
+        </w:rPr>
+        <w:t xml:space="preserve"> de l'església</w:t>
+      </w:r>
+      <w:r>
+        <w:rPr>
+          <w:sz w:val="24"/>
+          <w:szCs w:val="24"/>
+          <w:lang w:val="ca-ES"/>
+        </w:rPr>
+        <w:t xml:space="preserve"> respecte la família en l'actualitat.</w:t>
+      </w:r>
+    </w:p>
+    <w:p>
+      <w:pPr>
+        <w:rPr>
+          <w:sz w:val="24"/>
+          <w:szCs w:val="24"/>
+          <w:lang w:val="ca-ES"/>
+        </w:rPr>
+      </w:pPr>
+      <w:r>
+        <w:rPr>
+          <w:sz w:val="24"/>
+          <w:szCs w:val="24"/>
+          <w:lang w:val="ca-ES"/>
+        </w:rPr>
+        <w:t>Pels mormons,</w:t>
+      </w:r>
+      <w:r>
+        <w:rPr>
+          <w:sz w:val="24"/>
+          <w:szCs w:val="24"/>
+          <w:lang w:val="ca-ES"/>
+        </w:rPr>
+        <w:t xml:space="preserve"> les famílies representen els lligams que uneixen a </w:t>
+      </w:r>
+      <w:r>
+        <w:rPr>
+          <w:sz w:val="24"/>
+          <w:szCs w:val="24"/>
+          <w:lang w:val="ca-ES"/>
+        </w:rPr>
+        <w:t xml:space="preserve">les persones en relacions personals i ens connecten tant amb les passades com en les futures generacions. Son de la creença que cap èxit en la vida pot compensar el fracàs en l'àmbit familiar. </w:t>
+      </w:r>
+    </w:p>
+    <w:p>
+      <w:pPr>
+        <w:rPr>
+          <w:sz w:val="24"/>
+          <w:szCs w:val="24"/>
+          <w:lang w:val="ca-ES"/>
+        </w:rPr>
+      </w:pPr>
+      <w:r>
+        <w:rPr>
+          <w:sz w:val="24"/>
+          <w:szCs w:val="24"/>
+          <w:lang w:val="ca-ES"/>
+        </w:rPr>
+        <w:t>Segons el seu punt de vista construir units i forts nuclis familiars és el remei a molts dels fracassos com a societat. Creuen que la família inspira a l'individu a pensar més enllà que el interès propi o la gratificació immediata i l'anima a entregar-se per altres persones, comunitats i</w:t>
+      </w:r>
+      <w:r>
+        <w:rPr>
+          <w:sz w:val="24"/>
+          <w:szCs w:val="24"/>
+          <w:lang w:val="ca-ES"/>
+        </w:rPr>
+        <w:t xml:space="preserve"> a</w:t>
+      </w:r>
+      <w:r>
+        <w:rPr>
+          <w:sz w:val="24"/>
+          <w:szCs w:val="24"/>
+          <w:lang w:val="ca-ES"/>
+        </w:rPr>
+        <w:t xml:space="preserve"> déu.</w:t>
+      </w:r>
+    </w:p>
+    <w:p>
+      <w:pPr>
+        <w:rPr>
+          <w:sz w:val="24"/>
+          <w:szCs w:val="24"/>
+          <w:lang w:val="ca-ES"/>
+        </w:rPr>
+      </w:pPr>
+      <w:r>
+        <w:rPr>
+          <w:sz w:val="24"/>
+          <w:szCs w:val="24"/>
+          <w:lang w:val="ca-ES"/>
+        </w:rPr>
+        <w:t>Forma part també de la cultura</w:t>
+      </w:r>
+      <w:r>
+        <w:rPr>
+          <w:sz w:val="24"/>
+          <w:szCs w:val="24"/>
+          <w:lang w:val="ca-ES"/>
+        </w:rPr>
+        <w:t xml:space="preserve"> mormona la pràctica o deure, d'</w:t>
+      </w:r>
+      <w:r>
+        <w:rPr>
+          <w:sz w:val="24"/>
+          <w:szCs w:val="24"/>
+          <w:lang w:val="ca-ES"/>
+        </w:rPr>
+        <w:t xml:space="preserve">acumular i preservar tant les històries dels seus avantpassats </w:t>
+      </w:r>
+      <w:r>
+        <w:rPr>
+          <w:sz w:val="24"/>
+          <w:szCs w:val="24"/>
+          <w:lang w:val="ca-ES"/>
+        </w:rPr>
+        <w:t>com les seves pròpies</w:t>
+      </w:r>
+      <w:r>
+        <w:rPr>
+          <w:sz w:val="24"/>
+          <w:szCs w:val="24"/>
+          <w:lang w:val="ca-ES"/>
+        </w:rPr>
+        <w:t xml:space="preserve"> </w:t>
+      </w:r>
+      <w:r>
+        <w:rPr>
+          <w:sz w:val="24"/>
+          <w:szCs w:val="24"/>
+          <w:lang w:val="ca-ES"/>
+        </w:rPr>
+        <w:t>en benefici d'</w:t>
+      </w:r>
+      <w:r>
+        <w:rPr>
+          <w:sz w:val="24"/>
+          <w:szCs w:val="24"/>
+          <w:lang w:val="ca-ES"/>
+        </w:rPr>
+        <w:t>aquells que encara estan per arribar</w:t>
+      </w:r>
+      <w:r>
+        <w:rPr>
+          <w:sz w:val="24"/>
+          <w:szCs w:val="24"/>
+          <w:lang w:val="ca-ES"/>
+        </w:rPr>
+        <w:t>.</w:t>
+      </w:r>
+      <w:r>
+        <w:rPr>
+          <w:sz w:val="24"/>
+          <w:szCs w:val="24"/>
+          <w:lang w:val="ca-ES"/>
+        </w:rPr>
+        <w:t xml:space="preserve"> </w:t>
+      </w:r>
+      <w:r>
+        <w:rPr>
+          <w:sz w:val="24"/>
+          <w:szCs w:val="24"/>
+          <w:lang w:val="ca-ES"/>
+        </w:rPr>
+        <w:t>E</w:t>
+      </w:r>
+      <w:r>
+        <w:rPr>
+          <w:sz w:val="24"/>
+          <w:szCs w:val="24"/>
+          <w:lang w:val="ca-ES"/>
+        </w:rPr>
+        <w:t>nllaçant</w:t>
+      </w:r>
+      <w:r>
+        <w:rPr>
+          <w:sz w:val="24"/>
+          <w:szCs w:val="24"/>
+          <w:lang w:val="ca-ES"/>
+        </w:rPr>
+        <w:t>,</w:t>
+      </w:r>
+      <w:r>
+        <w:rPr>
+          <w:sz w:val="24"/>
+          <w:szCs w:val="24"/>
+          <w:lang w:val="ca-ES"/>
+        </w:rPr>
+        <w:t xml:space="preserve"> d'aquesta forma</w:t>
+      </w:r>
+      <w:r>
+        <w:rPr>
+          <w:sz w:val="24"/>
+          <w:szCs w:val="24"/>
+          <w:lang w:val="ca-ES"/>
+        </w:rPr>
+        <w:t>,</w:t>
+      </w:r>
+      <w:r>
+        <w:rPr>
+          <w:sz w:val="24"/>
+          <w:szCs w:val="24"/>
+          <w:lang w:val="ca-ES"/>
+        </w:rPr>
+        <w:t xml:space="preserve"> generacions que no s'haguessin pogut conèixer de cap altre forma. </w:t>
+      </w:r>
+      <w:r>
+        <w:rPr>
+          <w:sz w:val="24"/>
+          <w:szCs w:val="24"/>
+          <w:lang w:val="ca-ES"/>
+        </w:rPr>
+        <w:t xml:space="preserve">Entenent la naturalesa real de la família, com un algú que transcendeix el aquí i el ara, permet a les persones treure forces d'aquells que van viure abans que nosaltres. </w:t>
+      </w:r>
+    </w:p>
+    <w:p>
+      <w:pPr>
+        <w:rPr>
+          <w:sz w:val="24"/>
+          <w:szCs w:val="24"/>
+          <w:lang w:val="ca-ES"/>
+        </w:rPr>
+      </w:pPr>
+      <w:r>
+        <w:rPr>
+          <w:sz w:val="24"/>
+          <w:szCs w:val="24"/>
+          <w:lang w:val="ca-ES"/>
+        </w:rPr>
+        <w:t>Concloïen, s</w:t>
+      </w:r>
+      <w:r>
+        <w:rPr>
+          <w:sz w:val="24"/>
+          <w:szCs w:val="24"/>
+          <w:lang w:val="ca-ES"/>
+        </w:rPr>
+        <w:t>i ajuntem</w:t>
+      </w:r>
+      <w:r>
+        <w:rPr>
+          <w:sz w:val="24"/>
+          <w:szCs w:val="24"/>
+          <w:lang w:val="ca-ES"/>
+        </w:rPr>
+        <w:t xml:space="preserve"> </w:t>
+      </w:r>
+      <w:r>
+        <w:rPr>
+          <w:sz w:val="24"/>
+          <w:szCs w:val="24"/>
+          <w:lang w:val="ca-ES"/>
+        </w:rPr>
+        <w:t>dues</w:t>
+      </w:r>
+      <w:r>
+        <w:rPr>
+          <w:sz w:val="24"/>
+          <w:szCs w:val="24"/>
+          <w:lang w:val="ca-ES"/>
+        </w:rPr>
+        <w:t xml:space="preserve"> de les</w:t>
+      </w:r>
+      <w:r>
+        <w:rPr>
+          <w:sz w:val="24"/>
+          <w:szCs w:val="24"/>
+          <w:lang w:val="ca-ES"/>
+        </w:rPr>
+        <w:t xml:space="preserve"> variables que van mar</w:t>
+      </w:r>
+      <w:r>
+        <w:rPr>
+          <w:sz w:val="24"/>
+          <w:szCs w:val="24"/>
+          <w:lang w:val="ca-ES"/>
+        </w:rPr>
+        <w:t>car l'esdevenir de l'església fins als temps contemporanis</w:t>
+      </w:r>
+      <w:r>
+        <w:rPr>
+          <w:sz w:val="24"/>
+          <w:szCs w:val="24"/>
+          <w:lang w:val="ca-ES"/>
+        </w:rPr>
+        <w:t>,</w:t>
+      </w:r>
+      <w:r>
+        <w:rPr>
+          <w:sz w:val="24"/>
+          <w:szCs w:val="24"/>
+          <w:lang w:val="ca-ES"/>
+        </w:rPr>
+        <w:t xml:space="preserve"> com poden ser la seva </w:t>
+      </w:r>
+      <w:r>
+        <w:rPr>
+          <w:sz w:val="24"/>
+          <w:szCs w:val="24"/>
+          <w:lang w:val="ca-ES"/>
+        </w:rPr>
+        <w:t xml:space="preserve">semi forçada </w:t>
+      </w:r>
+      <w:r>
+        <w:rPr>
+          <w:sz w:val="24"/>
+          <w:szCs w:val="24"/>
+          <w:lang w:val="ca-ES"/>
+        </w:rPr>
+        <w:t>internacionalització</w:t>
+      </w:r>
+      <w:r>
+        <w:rPr>
+          <w:sz w:val="24"/>
+          <w:szCs w:val="24"/>
+          <w:lang w:val="ca-ES"/>
+        </w:rPr>
+        <w:t xml:space="preserve"> i la importància de la família</w:t>
+      </w:r>
+      <w:r>
+        <w:rPr>
+          <w:sz w:val="24"/>
+          <w:szCs w:val="24"/>
+          <w:lang w:val="ca-ES"/>
+        </w:rPr>
+        <w:t xml:space="preserve">, no </w:t>
+      </w:r>
+      <w:r>
+        <w:rPr>
+          <w:sz w:val="24"/>
+          <w:szCs w:val="24"/>
+          <w:lang w:val="ca-ES"/>
+        </w:rPr>
+        <w:t>hauríem de mostrar-nos sorpresos</w:t>
+      </w:r>
+      <w:r>
+        <w:rPr>
+          <w:sz w:val="24"/>
+          <w:szCs w:val="24"/>
+          <w:lang w:val="ca-ES"/>
+        </w:rPr>
+        <w:t xml:space="preserve"> </w:t>
+      </w:r>
+      <w:r>
+        <w:rPr>
+          <w:sz w:val="24"/>
+          <w:szCs w:val="24"/>
+          <w:lang w:val="ca-ES"/>
+        </w:rPr>
+        <w:t>pel fet de que el</w:t>
+      </w:r>
+      <w:r>
+        <w:rPr>
+          <w:sz w:val="24"/>
+          <w:szCs w:val="24"/>
+          <w:lang w:val="ca-ES"/>
+        </w:rPr>
+        <w:t xml:space="preserve"> col·lectiu </w:t>
+      </w:r>
+      <w:r>
+        <w:rPr>
+          <w:sz w:val="24"/>
+          <w:szCs w:val="24"/>
+          <w:lang w:val="ca-ES"/>
+        </w:rPr>
+        <w:t>s'hagi convertit</w:t>
+      </w:r>
+      <w:r>
+        <w:rPr>
+          <w:sz w:val="24"/>
+          <w:szCs w:val="24"/>
+          <w:lang w:val="ca-ES"/>
+        </w:rPr>
+        <w:t xml:space="preserve"> en un dels referents mundia</w:t>
+      </w:r>
+      <w:r>
+        <w:rPr>
+          <w:sz w:val="24"/>
+          <w:szCs w:val="24"/>
+          <w:lang w:val="ca-ES"/>
+        </w:rPr>
+        <w:t>ls en el camp de la genealogia.</w:t>
       </w:r>
     </w:p>
     <w:p>
@@ -1639,21 +2568,13 @@
           <w:lang w:val="ca-ES"/>
         </w:rPr>
       </w:pPr>
-    </w:p>
-    <w:p>
-      <w:pPr>
-        <w:rPr>
-          <w:sz w:val="24"/>
-          <w:szCs w:val="24"/>
-          <w:lang w:val="ca-ES"/>
-        </w:rPr>
-      </w:pPr>
-      <w:r>
-        <w:rPr>
-          <w:sz w:val="24"/>
-          <w:szCs w:val="24"/>
-          <w:lang w:val="ca-ES"/>
-        </w:rPr>
+      <w:r>
+        <w:rPr>
+          <w:sz w:val="24"/>
+          <w:szCs w:val="24"/>
+          <w:lang w:val="ca-ES"/>
+        </w:rPr>
+        <w:lastRenderedPageBreak/>
         <w:t>BIBLIO</w:t>
       </w:r>
     </w:p>
@@ -1747,7 +2668,25 @@
             <w:szCs w:val="24"/>
             <w:lang w:val="ca-ES"/>
           </w:rPr>
-          <w:t>https://discover.mormon.org/en-us/topics/the-family/</w:t>
+          <w:t>https://discover.mormon.org/en-u</w:t>
+        </w:r>
+        <w:r>
+          <w:rPr>
+            <w:rStyle w:val="Hipervnculo"/>
+            <w:sz w:val="24"/>
+            <w:szCs w:val="24"/>
+            <w:lang w:val="ca-ES"/>
+          </w:rPr>
+          <w:t>s</w:t>
+        </w:r>
+        <w:r>
+          <w:rPr>
+            <w:rStyle w:val="Hipervnculo"/>
+            <w:sz w:val="24"/>
+            <w:szCs w:val="24"/>
+            <w:lang w:val="ca-ES"/>
+          </w:rPr>
+          <w:t>/topics/the-family/</w:t>
         </w:r>
       </w:hyperlink>
       <w:r>
@@ -1803,7 +2742,7 @@
           <w:lang w:val="ca-ES"/>
         </w:rPr>
       </w:pPr>
-      <w:hyperlink r:id="rId8" w:history="1">
+      <w:hyperlink r:id="rId8" w:anchor="Home_and_family" w:history="1">
         <w:r>
           <w:rPr>
             <w:rStyle w:val="Hipervnculo"/>
@@ -1857,6 +2796,40 @@
           <w:lang w:val="ca-ES"/>
         </w:rPr>
         <w:t>)</w:t>
+      </w:r>
+    </w:p>
+    <w:p>
+      <w:pPr>
+        <w:rPr>
+          <w:sz w:val="24"/>
+          <w:szCs w:val="24"/>
+          <w:lang w:val="ca-ES"/>
+        </w:rPr>
+      </w:pPr>
+      <w:r>
+        <w:rPr>
+          <w:sz w:val="24"/>
+          <w:szCs w:val="24"/>
+          <w:lang w:val="ca-ES"/>
+        </w:rPr>
+        <w:t>https://en.wikipedia.org/wiki/Nuclear_family</w:t>
+      </w:r>
+    </w:p>
+    <w:p>
+      <w:pPr>
+        <w:rPr>
+          <w:sz w:val="24"/>
+          <w:szCs w:val="24"/>
+          <w:lang w:val="ca-ES"/>
+        </w:rPr>
+      </w:pPr>
+      <w:r>
+        <w:rPr>
+          <w:sz w:val="24"/>
+          <w:szCs w:val="24"/>
+          <w:lang w:val="ca-ES"/>
+        </w:rPr>
+        <w:t>https://discover.mormon.org/en-us/topics/the-family/quiz/</w:t>
       </w:r>
     </w:p>
     <w:sectPr>
@@ -2314,6 +3287,18 @@
     <w:rsid w:val="00BC79C1"/>
     <w:rPr>
       <w:color w:val="0000FF" w:themeColor="hyperlink"/>
+      <w:u w:val="single"/>
+    </w:rPr>
+  </w:style>
+  <w:style w:type="character" w:styleId="Hipervnculovisitado">
+    <w:name w:val="FollowedHyperlink"/>
+    <w:basedOn w:val="Fuentedeprrafopredeter"/>
+    <w:uiPriority w:val="99"/>
+    <w:semiHidden/>
+    <w:unhideWhenUsed/>
+    <w:rsid w:val="00647377"/>
+    <w:rPr>
+      <w:color w:val="800080" w:themeColor="followedHyperlink"/>
       <w:u w:val="single"/>
     </w:rPr>
   </w:style>

</xml_diff>

<commit_message>
part of memory + events on boxes
</commit_message>
<xml_diff>
--- a/_memoria/03_Familysearch/faimlysearchIntro.docx
+++ b/_memoria/03_Familysearch/faimlysearchIntro.docx
@@ -6,16 +6,18 @@
       <w:pPr>
         <w:rPr>
           <w:b/>
-          <w:sz w:val="24"/>
-          <w:szCs w:val="24"/>
-          <w:lang w:val="ca-ES"/>
-        </w:rPr>
-      </w:pPr>
-      <w:r>
-        <w:rPr>
-          <w:b/>
-          <w:sz w:val="24"/>
-          <w:szCs w:val="24"/>
+          <w:sz w:val="28"/>
+          <w:szCs w:val="28"/>
+          <w:u w:val="single"/>
+          <w:lang w:val="ca-ES"/>
+        </w:rPr>
+      </w:pPr>
+      <w:r>
+        <w:rPr>
+          <w:b/>
+          <w:sz w:val="28"/>
+          <w:szCs w:val="28"/>
+          <w:u w:val="single"/>
           <w:lang w:val="ca-ES"/>
         </w:rPr>
         <w:t>Introducció a l’organització</w:t>
@@ -23,8 +25,9 @@
       <w:r>
         <w:rPr>
           <w:b/>
-          <w:sz w:val="24"/>
-          <w:szCs w:val="24"/>
+          <w:sz w:val="28"/>
+          <w:szCs w:val="28"/>
+          <w:u w:val="single"/>
           <w:lang w:val="ca-ES"/>
         </w:rPr>
         <w:t xml:space="preserve"> de</w:t>
@@ -32,8 +35,9 @@
       <w:r>
         <w:rPr>
           <w:b/>
-          <w:sz w:val="24"/>
-          <w:szCs w:val="24"/>
+          <w:sz w:val="28"/>
+          <w:szCs w:val="28"/>
+          <w:u w:val="single"/>
           <w:lang w:val="ca-ES"/>
         </w:rPr>
         <w:t xml:space="preserve"> </w:t>
@@ -42,8 +46,9 @@
       <w:r>
         <w:rPr>
           <w:b/>
-          <w:sz w:val="24"/>
-          <w:szCs w:val="24"/>
+          <w:sz w:val="28"/>
+          <w:szCs w:val="28"/>
+          <w:u w:val="single"/>
           <w:lang w:val="ca-ES"/>
         </w:rPr>
         <w:t>FamilySearch</w:t>
@@ -164,14 +169,16 @@
           <w:b/>
           <w:sz w:val="24"/>
           <w:szCs w:val="24"/>
-          <w:lang w:val="ca-ES"/>
-        </w:rPr>
-      </w:pPr>
-      <w:r>
-        <w:rPr>
-          <w:b/>
-          <w:sz w:val="24"/>
-          <w:szCs w:val="24"/>
+          <w:u w:val="single"/>
+          <w:lang w:val="ca-ES"/>
+        </w:rPr>
+      </w:pPr>
+      <w:r>
+        <w:rPr>
+          <w:b/>
+          <w:sz w:val="24"/>
+          <w:szCs w:val="24"/>
+          <w:u w:val="single"/>
           <w:lang w:val="ca-ES"/>
         </w:rPr>
         <w:t xml:space="preserve">Sobre </w:t>
@@ -182,6 +189,7 @@
           <w:b/>
           <w:sz w:val="24"/>
           <w:szCs w:val="24"/>
+          <w:u w:val="single"/>
           <w:lang w:val="ca-ES"/>
         </w:rPr>
         <w:t>FamilySearch</w:t>
@@ -499,14 +507,16 @@
           <w:b/>
           <w:sz w:val="24"/>
           <w:szCs w:val="24"/>
-          <w:lang w:val="ca-ES"/>
-        </w:rPr>
-      </w:pPr>
-      <w:r>
-        <w:rPr>
-          <w:b/>
-          <w:sz w:val="24"/>
-          <w:szCs w:val="24"/>
+          <w:u w:val="single"/>
+          <w:lang w:val="ca-ES"/>
+        </w:rPr>
+      </w:pPr>
+      <w:r>
+        <w:rPr>
+          <w:b/>
+          <w:sz w:val="24"/>
+          <w:szCs w:val="24"/>
+          <w:u w:val="single"/>
           <w:lang w:val="ca-ES"/>
         </w:rPr>
         <w:lastRenderedPageBreak/>
@@ -518,6 +528,7 @@
           <w:b/>
           <w:sz w:val="24"/>
           <w:szCs w:val="24"/>
+          <w:u w:val="single"/>
           <w:lang w:val="ca-ES"/>
         </w:rPr>
         <w:t>FamilySearch</w:t>
@@ -1399,14 +1410,16 @@
           <w:b/>
           <w:sz w:val="24"/>
           <w:szCs w:val="24"/>
-          <w:lang w:val="ca-ES"/>
-        </w:rPr>
-      </w:pPr>
-      <w:r>
-        <w:rPr>
-          <w:b/>
-          <w:sz w:val="24"/>
-          <w:szCs w:val="24"/>
+          <w:u w:val="single"/>
+          <w:lang w:val="ca-ES"/>
+        </w:rPr>
+      </w:pPr>
+      <w:r>
+        <w:rPr>
+          <w:b/>
+          <w:sz w:val="24"/>
+          <w:szCs w:val="24"/>
+          <w:u w:val="single"/>
           <w:lang w:val="ca-ES"/>
         </w:rPr>
         <w:t>L’església mormona i la família</w:t>
@@ -2546,6 +2559,1379 @@
     <w:p>
       <w:pPr>
         <w:rPr>
+          <w:sz w:val="24"/>
+          <w:szCs w:val="24"/>
+          <w:lang w:val="ca-ES"/>
+        </w:rPr>
+      </w:pPr>
+    </w:p>
+    <w:p>
+      <w:pPr>
+        <w:rPr>
+          <w:b/>
+          <w:sz w:val="24"/>
+          <w:szCs w:val="24"/>
+          <w:u w:val="single"/>
+          <w:lang w:val="ca-ES"/>
+        </w:rPr>
+      </w:pPr>
+      <w:r>
+        <w:rPr>
+          <w:b/>
+          <w:sz w:val="24"/>
+          <w:szCs w:val="24"/>
+          <w:u w:val="single"/>
+          <w:lang w:val="ca-ES"/>
+        </w:rPr>
+        <w:lastRenderedPageBreak/>
+        <w:t xml:space="preserve">Serveis </w:t>
+      </w:r>
+      <w:r>
+        <w:rPr>
+          <w:b/>
+          <w:sz w:val="24"/>
+          <w:szCs w:val="24"/>
+          <w:u w:val="single"/>
+          <w:lang w:val="ca-ES"/>
+        </w:rPr>
+        <w:t>per organitzacions amb registres genealògics</w:t>
+      </w:r>
+    </w:p>
+    <w:p>
+      <w:pPr>
+        <w:rPr>
+          <w:sz w:val="24"/>
+          <w:szCs w:val="24"/>
+          <w:lang w:val="ca-ES"/>
+        </w:rPr>
+      </w:pPr>
+      <w:r>
+        <w:rPr>
+          <w:sz w:val="24"/>
+          <w:szCs w:val="24"/>
+          <w:lang w:val="ca-ES"/>
+        </w:rPr>
+        <w:t xml:space="preserve">Com ja s’ha comentat en seccions anteriors </w:t>
+      </w:r>
+      <w:proofErr w:type="spellStart"/>
+      <w:r>
+        <w:rPr>
+          <w:sz w:val="24"/>
+          <w:szCs w:val="24"/>
+          <w:lang w:val="ca-ES"/>
+        </w:rPr>
+        <w:t>FamilySearch</w:t>
+      </w:r>
+      <w:proofErr w:type="spellEnd"/>
+      <w:r>
+        <w:rPr>
+          <w:sz w:val="24"/>
+          <w:szCs w:val="24"/>
+          <w:lang w:val="ca-ES"/>
+        </w:rPr>
+        <w:t xml:space="preserve"> no és només una organització </w:t>
+      </w:r>
+      <w:r>
+        <w:rPr>
+          <w:sz w:val="24"/>
+          <w:szCs w:val="24"/>
+          <w:lang w:val="ca-ES"/>
+        </w:rPr>
+        <w:t>dedicada</w:t>
+      </w:r>
+      <w:r>
+        <w:rPr>
+          <w:sz w:val="24"/>
+          <w:szCs w:val="24"/>
+          <w:lang w:val="ca-ES"/>
+        </w:rPr>
+        <w:t xml:space="preserve"> a posar a disposició del públic registres genealògics, sinó que també pretenen ajudar a altres organitzacions a digitalitzar</w:t>
+      </w:r>
+      <w:r>
+        <w:rPr>
+          <w:sz w:val="24"/>
+          <w:szCs w:val="24"/>
+          <w:lang w:val="ca-ES"/>
+        </w:rPr>
+        <w:t xml:space="preserve"> i publicar</w:t>
+      </w:r>
+      <w:r>
+        <w:rPr>
+          <w:sz w:val="24"/>
+          <w:szCs w:val="24"/>
+          <w:lang w:val="ca-ES"/>
+        </w:rPr>
+        <w:t xml:space="preserve"> els seus documents </w:t>
+      </w:r>
+      <w:r>
+        <w:rPr>
+          <w:sz w:val="24"/>
+          <w:szCs w:val="24"/>
+          <w:lang w:val="ca-ES"/>
+        </w:rPr>
+        <w:t>de forma econòmica</w:t>
+      </w:r>
+      <w:r>
+        <w:rPr>
+          <w:sz w:val="24"/>
+          <w:szCs w:val="24"/>
+          <w:lang w:val="ca-ES"/>
+        </w:rPr>
+        <w:t xml:space="preserve"> ja sigui mitjançant </w:t>
+      </w:r>
+      <w:proofErr w:type="spellStart"/>
+      <w:r>
+        <w:rPr>
+          <w:sz w:val="24"/>
+          <w:szCs w:val="24"/>
+          <w:lang w:val="ca-ES"/>
+        </w:rPr>
+        <w:t>FamilySearch</w:t>
+      </w:r>
+      <w:proofErr w:type="spellEnd"/>
+      <w:r>
+        <w:rPr>
+          <w:sz w:val="24"/>
+          <w:szCs w:val="24"/>
+          <w:lang w:val="ca-ES"/>
+        </w:rPr>
+        <w:t xml:space="preserve"> o implementacions pròpies al núvol. </w:t>
+      </w:r>
+    </w:p>
+    <w:p>
+      <w:pPr>
+        <w:rPr>
+          <w:sz w:val="24"/>
+          <w:szCs w:val="24"/>
+          <w:lang w:val="ca-ES"/>
+        </w:rPr>
+      </w:pPr>
+      <w:r>
+        <w:rPr>
+          <w:sz w:val="24"/>
+          <w:szCs w:val="24"/>
+          <w:lang w:val="ca-ES"/>
+        </w:rPr>
+        <w:t>Sigui com sigui, son cinc els serveis principals que s’ofereixen des de l’organització:</w:t>
+      </w:r>
+    </w:p>
+    <w:p>
+      <w:pPr>
+        <w:rPr>
+          <w:sz w:val="24"/>
+          <w:szCs w:val="24"/>
+          <w:lang w:val="ca-ES"/>
+        </w:rPr>
+      </w:pPr>
+      <w:r>
+        <w:rPr>
+          <w:b/>
+          <w:sz w:val="24"/>
+          <w:szCs w:val="24"/>
+          <w:lang w:val="ca-ES"/>
+        </w:rPr>
+        <w:t xml:space="preserve">Captura d’imatges: </w:t>
+      </w:r>
+      <w:r>
+        <w:rPr>
+          <w:b/>
+          <w:sz w:val="24"/>
+          <w:szCs w:val="24"/>
+          <w:lang w:val="ca-ES"/>
+        </w:rPr>
+        <w:br/>
+      </w:r>
+      <w:r>
+        <w:rPr>
+          <w:sz w:val="24"/>
+          <w:szCs w:val="24"/>
+          <w:lang w:val="ca-ES"/>
+        </w:rPr>
+        <w:t xml:space="preserve">Obtenir imatges de qualitat és normalment el procés més costos, tant econòmicament com en base als recursos humans necessaris, per aquelles organitzacions que volen digitalitzar els seus registres. El microfilm, que fins fa poc era l’estàndard en la indústria, actualment comença a cedir pas al món digital. Tant si l’objectiu de les organitzacions es digitalitzar el seu propi contingut amb els seus medis o utilitzar la tecnologia disponible en els centres de </w:t>
+      </w:r>
+      <w:proofErr w:type="spellStart"/>
+      <w:r>
+        <w:rPr>
+          <w:sz w:val="24"/>
+          <w:szCs w:val="24"/>
+          <w:lang w:val="ca-ES"/>
+        </w:rPr>
+        <w:t>FamilySearch</w:t>
+      </w:r>
+      <w:proofErr w:type="spellEnd"/>
+      <w:r>
+        <w:rPr>
+          <w:sz w:val="24"/>
+          <w:szCs w:val="24"/>
+          <w:lang w:val="ca-ES"/>
+        </w:rPr>
+        <w:t xml:space="preserve"> </w:t>
+      </w:r>
+      <w:proofErr w:type="spellStart"/>
+      <w:r>
+        <w:rPr>
+          <w:sz w:val="24"/>
+          <w:szCs w:val="24"/>
+          <w:lang w:val="ca-ES"/>
+        </w:rPr>
+        <w:t>disperssats</w:t>
+      </w:r>
+      <w:proofErr w:type="spellEnd"/>
+      <w:r>
+        <w:rPr>
+          <w:sz w:val="24"/>
+          <w:szCs w:val="24"/>
+          <w:lang w:val="ca-ES"/>
+        </w:rPr>
+        <w:t xml:space="preserve"> pels diferents països</w:t>
+      </w:r>
+      <w:r>
+        <w:rPr>
+          <w:sz w:val="24"/>
+          <w:szCs w:val="24"/>
+          <w:lang w:val="ca-ES"/>
+        </w:rPr>
+        <w:t xml:space="preserve"> del món</w:t>
+      </w:r>
+      <w:r>
+        <w:rPr>
+          <w:sz w:val="24"/>
+          <w:szCs w:val="24"/>
+          <w:lang w:val="ca-ES"/>
+        </w:rPr>
+        <w:t xml:space="preserve">, </w:t>
+      </w:r>
+      <w:proofErr w:type="spellStart"/>
+      <w:r>
+        <w:rPr>
+          <w:sz w:val="24"/>
+          <w:szCs w:val="24"/>
+          <w:lang w:val="ca-ES"/>
+        </w:rPr>
+        <w:t>FamilySearch</w:t>
+      </w:r>
+      <w:proofErr w:type="spellEnd"/>
+      <w:r>
+        <w:rPr>
+          <w:sz w:val="24"/>
+          <w:szCs w:val="24"/>
+          <w:lang w:val="ca-ES"/>
+        </w:rPr>
+        <w:t xml:space="preserve"> ofereix la seva ajuda a aquestes organitzacions.</w:t>
+      </w:r>
+      <w:r>
+        <w:rPr>
+          <w:sz w:val="24"/>
+          <w:szCs w:val="24"/>
+          <w:lang w:val="ca-ES"/>
+        </w:rPr>
+        <w:br/>
+      </w:r>
+      <w:r>
+        <w:rPr>
+          <w:sz w:val="24"/>
+          <w:szCs w:val="24"/>
+          <w:lang w:val="ca-ES"/>
+        </w:rPr>
+        <w:br/>
+        <w:t xml:space="preserve">La tecnologia </w:t>
+      </w:r>
+      <w:proofErr w:type="spellStart"/>
+      <w:r>
+        <w:rPr>
+          <w:sz w:val="24"/>
+          <w:szCs w:val="24"/>
+          <w:lang w:val="ca-ES"/>
+        </w:rPr>
+        <w:t>dCam</w:t>
+      </w:r>
+      <w:proofErr w:type="spellEnd"/>
+      <w:r>
+        <w:rPr>
+          <w:sz w:val="24"/>
+          <w:szCs w:val="24"/>
+          <w:lang w:val="ca-ES"/>
+        </w:rPr>
+        <w:t xml:space="preserve"> </w:t>
+      </w:r>
+      <w:proofErr w:type="spellStart"/>
+      <w:r>
+        <w:rPr>
+          <w:sz w:val="24"/>
+          <w:szCs w:val="24"/>
+          <w:lang w:val="ca-ES"/>
+        </w:rPr>
+        <w:t>utiltizada</w:t>
+      </w:r>
+      <w:proofErr w:type="spellEnd"/>
+      <w:r>
+        <w:rPr>
+          <w:sz w:val="24"/>
+          <w:szCs w:val="24"/>
+          <w:lang w:val="ca-ES"/>
+        </w:rPr>
+        <w:t xml:space="preserve"> per </w:t>
+      </w:r>
+      <w:proofErr w:type="spellStart"/>
+      <w:r>
+        <w:rPr>
+          <w:sz w:val="24"/>
+          <w:szCs w:val="24"/>
+          <w:lang w:val="ca-ES"/>
+        </w:rPr>
+        <w:t>FamilySearch</w:t>
+      </w:r>
+      <w:proofErr w:type="spellEnd"/>
+      <w:r>
+        <w:rPr>
+          <w:sz w:val="24"/>
+          <w:szCs w:val="24"/>
+          <w:lang w:val="ca-ES"/>
+        </w:rPr>
+        <w:t xml:space="preserve"> es caracteritza per </w:t>
+      </w:r>
+      <w:proofErr w:type="spellStart"/>
+      <w:r>
+        <w:rPr>
+          <w:sz w:val="24"/>
+          <w:szCs w:val="24"/>
+          <w:lang w:val="ca-ES"/>
+        </w:rPr>
+        <w:t>per</w:t>
+      </w:r>
+      <w:proofErr w:type="spellEnd"/>
+      <w:r>
+        <w:rPr>
+          <w:sz w:val="24"/>
+          <w:szCs w:val="24"/>
+          <w:lang w:val="ca-ES"/>
+        </w:rPr>
+        <w:t xml:space="preserve"> crear imatges d’alta qualitat de forma eficaç i la fàcil i ràpida publicació posterior. Les </w:t>
+      </w:r>
+      <w:proofErr w:type="spellStart"/>
+      <w:r>
+        <w:rPr>
+          <w:sz w:val="24"/>
+          <w:szCs w:val="24"/>
+          <w:lang w:val="ca-ES"/>
+        </w:rPr>
+        <w:t>càmares</w:t>
+      </w:r>
+      <w:proofErr w:type="spellEnd"/>
+      <w:r>
+        <w:rPr>
+          <w:sz w:val="24"/>
+          <w:szCs w:val="24"/>
+          <w:lang w:val="ca-ES"/>
+        </w:rPr>
+        <w:t xml:space="preserve"> son capaces de capturar meta dades descriptives al mateix temps que la imatge i convertir-la al format XML per permetre la publicació immediata. </w:t>
+      </w:r>
+      <w:r>
+        <w:rPr>
+          <w:sz w:val="24"/>
+          <w:szCs w:val="24"/>
+          <w:lang w:val="ca-ES"/>
+        </w:rPr>
+        <w:br/>
+      </w:r>
+    </w:p>
+    <w:p>
+      <w:pPr>
+        <w:rPr>
+          <w:sz w:val="24"/>
+          <w:szCs w:val="24"/>
+          <w:lang w:val="ca-ES"/>
+        </w:rPr>
+      </w:pPr>
+      <w:r>
+        <w:rPr>
+          <w:b/>
+          <w:sz w:val="24"/>
+          <w:szCs w:val="24"/>
+          <w:lang w:val="ca-ES"/>
+        </w:rPr>
+        <w:t>Conversió al format digital:</w:t>
+      </w:r>
+      <w:r>
+        <w:rPr>
+          <w:b/>
+          <w:sz w:val="24"/>
+          <w:szCs w:val="24"/>
+          <w:lang w:val="ca-ES"/>
+        </w:rPr>
+        <w:br/>
+      </w:r>
+      <w:r>
+        <w:rPr>
+          <w:sz w:val="24"/>
+          <w:szCs w:val="24"/>
+          <w:lang w:val="ca-ES"/>
+        </w:rPr>
+        <w:t>Aquest servei està pensat per aquelles emp</w:t>
+      </w:r>
+      <w:r>
+        <w:rPr>
+          <w:sz w:val="24"/>
+          <w:szCs w:val="24"/>
+          <w:lang w:val="ca-ES"/>
+        </w:rPr>
+        <w:t xml:space="preserve">reses o organitzacions que ja disposen d’una elevada quantitat de material en format de microfilm. La tecnologia digital ha canviat dràsticament com els registres són capturats, emmagatzemats i </w:t>
+      </w:r>
+      <w:r>
+        <w:rPr>
+          <w:sz w:val="24"/>
+          <w:szCs w:val="24"/>
+          <w:lang w:val="ca-ES"/>
+        </w:rPr>
+        <w:t xml:space="preserve">fets accessibles. Aquesta tecnologia segueix progressant i per tant resulta indispensable començar a adaptar-se. </w:t>
+      </w:r>
+    </w:p>
+    <w:p>
+      <w:pPr>
+        <w:rPr>
+          <w:sz w:val="24"/>
+          <w:szCs w:val="24"/>
+          <w:lang w:val="ca-ES"/>
+        </w:rPr>
+      </w:pPr>
+      <w:proofErr w:type="spellStart"/>
+      <w:r>
+        <w:rPr>
+          <w:sz w:val="24"/>
+          <w:szCs w:val="24"/>
+          <w:lang w:val="ca-ES"/>
+        </w:rPr>
+        <w:t>FamilySearch</w:t>
+      </w:r>
+      <w:proofErr w:type="spellEnd"/>
+      <w:r>
+        <w:rPr>
+          <w:sz w:val="24"/>
+          <w:szCs w:val="24"/>
+          <w:lang w:val="ca-ES"/>
+        </w:rPr>
+        <w:t xml:space="preserve"> </w:t>
+      </w:r>
+      <w:proofErr w:type="spellStart"/>
+      <w:r>
+        <w:rPr>
+          <w:sz w:val="24"/>
+          <w:szCs w:val="24"/>
+          <w:lang w:val="ca-ES"/>
+        </w:rPr>
+        <w:t>possa</w:t>
+      </w:r>
+      <w:proofErr w:type="spellEnd"/>
+      <w:r>
+        <w:rPr>
+          <w:sz w:val="24"/>
+          <w:szCs w:val="24"/>
+          <w:lang w:val="ca-ES"/>
+        </w:rPr>
+        <w:t xml:space="preserve"> a disposició de les organitzacions genealògiques la </w:t>
+      </w:r>
+      <w:proofErr w:type="spellStart"/>
+      <w:r>
+        <w:rPr>
+          <w:sz w:val="24"/>
+          <w:szCs w:val="24"/>
+          <w:lang w:val="ca-ES"/>
+        </w:rPr>
+        <w:t>possibiltiat</w:t>
+      </w:r>
+      <w:proofErr w:type="spellEnd"/>
+      <w:r>
+        <w:rPr>
+          <w:sz w:val="24"/>
+          <w:szCs w:val="24"/>
+          <w:lang w:val="ca-ES"/>
+        </w:rPr>
+        <w:t xml:space="preserve"> d’utilitzar els mateixos processos i software que utilitzen ells per digitalitzar les seves col·lecció de més de 2.4 milions de microfilm. </w:t>
+      </w:r>
+      <w:proofErr w:type="spellStart"/>
+      <w:r>
+        <w:rPr>
+          <w:sz w:val="24"/>
+          <w:szCs w:val="24"/>
+          <w:lang w:val="ca-ES"/>
+        </w:rPr>
+        <w:t>FamilySearch</w:t>
+      </w:r>
+      <w:proofErr w:type="spellEnd"/>
+      <w:r>
+        <w:rPr>
+          <w:sz w:val="24"/>
+          <w:szCs w:val="24"/>
+          <w:lang w:val="ca-ES"/>
+        </w:rPr>
+        <w:t xml:space="preserve"> també ofereix la possibilitat d’emmagatzemar els fitxers digitals d’aquestes organitzacions en els seus servidors. </w:t>
+      </w:r>
+      <w:r>
+        <w:rPr>
+          <w:sz w:val="24"/>
+          <w:szCs w:val="24"/>
+          <w:lang w:val="ca-ES"/>
+        </w:rPr>
+        <w:br/>
+      </w:r>
+    </w:p>
+    <w:p>
+      <w:pPr>
+        <w:rPr>
+          <w:sz w:val="24"/>
+          <w:szCs w:val="24"/>
+          <w:lang w:val="ca-ES"/>
+        </w:rPr>
+      </w:pPr>
+      <w:r>
+        <w:rPr>
+          <w:b/>
+          <w:sz w:val="24"/>
+          <w:szCs w:val="24"/>
+          <w:lang w:val="ca-ES"/>
+        </w:rPr>
+        <w:t>Indexació en línea:</w:t>
+      </w:r>
+      <w:r>
+        <w:rPr>
+          <w:b/>
+          <w:sz w:val="24"/>
+          <w:szCs w:val="24"/>
+          <w:lang w:val="ca-ES"/>
+        </w:rPr>
+        <w:br/>
+      </w:r>
+      <w:r>
+        <w:rPr>
+          <w:sz w:val="24"/>
+          <w:szCs w:val="24"/>
+          <w:lang w:val="ca-ES"/>
+        </w:rPr>
+        <w:t>Un cop un registre ha estat digitalitzat en forma d’imatge, l</w:t>
+      </w:r>
+      <w:r>
+        <w:rPr>
+          <w:sz w:val="24"/>
+          <w:szCs w:val="24"/>
+          <w:lang w:val="ca-ES"/>
+        </w:rPr>
+        <w:t xml:space="preserve">a </w:t>
+      </w:r>
+      <w:r>
+        <w:rPr>
+          <w:sz w:val="24"/>
+          <w:szCs w:val="24"/>
+          <w:lang w:val="ca-ES"/>
+        </w:rPr>
+        <w:t>in</w:t>
+      </w:r>
+      <w:r>
+        <w:rPr>
+          <w:sz w:val="24"/>
+          <w:szCs w:val="24"/>
+          <w:lang w:val="ca-ES"/>
+        </w:rPr>
+        <w:t>f</w:t>
+      </w:r>
+      <w:r>
+        <w:rPr>
+          <w:sz w:val="24"/>
+          <w:szCs w:val="24"/>
+          <w:lang w:val="ca-ES"/>
+        </w:rPr>
+        <w:t xml:space="preserve">ormació principal necessita ser extreta i transcrita per tal de produir índexs </w:t>
+      </w:r>
+      <w:r>
+        <w:rPr>
+          <w:sz w:val="24"/>
+          <w:szCs w:val="24"/>
+          <w:lang w:val="ca-ES"/>
+        </w:rPr>
+        <w:t>sobre els que clients de tot el globus puguin cercar informació.</w:t>
+      </w:r>
+    </w:p>
+    <w:p>
+      <w:pPr>
+        <w:rPr>
+          <w:sz w:val="24"/>
+          <w:szCs w:val="24"/>
+          <w:lang w:val="ca-ES"/>
+        </w:rPr>
+      </w:pPr>
+      <w:r>
+        <w:rPr>
+          <w:sz w:val="24"/>
+          <w:szCs w:val="24"/>
+          <w:lang w:val="ca-ES"/>
+        </w:rPr>
+        <w:lastRenderedPageBreak/>
+        <w:t>L’aplicació</w:t>
+      </w:r>
+      <w:r>
+        <w:rPr>
+          <w:sz w:val="24"/>
+          <w:szCs w:val="24"/>
+          <w:lang w:val="ca-ES"/>
+        </w:rPr>
+        <w:t xml:space="preserve"> d’indexació en línea creada per </w:t>
+      </w:r>
+      <w:proofErr w:type="spellStart"/>
+      <w:r>
+        <w:rPr>
+          <w:sz w:val="24"/>
+          <w:szCs w:val="24"/>
+          <w:lang w:val="ca-ES"/>
+        </w:rPr>
+        <w:t>FamilySearch</w:t>
+      </w:r>
+      <w:proofErr w:type="spellEnd"/>
+      <w:r>
+        <w:rPr>
+          <w:sz w:val="24"/>
+          <w:szCs w:val="24"/>
+          <w:lang w:val="ca-ES"/>
+        </w:rPr>
+        <w:t xml:space="preserve"> permet a </w:t>
+      </w:r>
+      <w:r>
+        <w:rPr>
+          <w:sz w:val="24"/>
+          <w:szCs w:val="24"/>
+          <w:lang w:val="ca-ES"/>
+        </w:rPr>
+        <w:t xml:space="preserve">la cadena de </w:t>
+      </w:r>
+      <w:r>
+        <w:rPr>
+          <w:sz w:val="24"/>
+          <w:szCs w:val="24"/>
+          <w:lang w:val="ca-ES"/>
+        </w:rPr>
+        <w:t>voluntaris</w:t>
+      </w:r>
+      <w:r>
+        <w:rPr>
+          <w:sz w:val="24"/>
+          <w:szCs w:val="24"/>
+          <w:lang w:val="ca-ES"/>
+        </w:rPr>
+        <w:t xml:space="preserve"> situats</w:t>
+      </w:r>
+      <w:r>
+        <w:rPr>
+          <w:sz w:val="24"/>
+          <w:szCs w:val="24"/>
+          <w:lang w:val="ca-ES"/>
+        </w:rPr>
+        <w:t xml:space="preserve"> </w:t>
+      </w:r>
+      <w:r>
+        <w:rPr>
+          <w:sz w:val="24"/>
+          <w:szCs w:val="24"/>
+          <w:lang w:val="ca-ES"/>
+        </w:rPr>
+        <w:t xml:space="preserve">arreu del món crear índexs de forma ràpida i precisa. Els arxius de les organitzacions que ho sol·licitin poden disposar d’accés a aquesta comunitat de car a la indexació o poden utilitzar les eines d’indexació de </w:t>
+      </w:r>
+      <w:proofErr w:type="spellStart"/>
+      <w:r>
+        <w:rPr>
+          <w:sz w:val="24"/>
+          <w:szCs w:val="24"/>
+          <w:lang w:val="ca-ES"/>
+        </w:rPr>
+        <w:t>FamilySearch</w:t>
+      </w:r>
+      <w:proofErr w:type="spellEnd"/>
+      <w:r>
+        <w:rPr>
+          <w:sz w:val="24"/>
+          <w:szCs w:val="24"/>
+          <w:lang w:val="ca-ES"/>
+        </w:rPr>
+        <w:t xml:space="preserve"> per crear el seu propi projecte. </w:t>
+      </w:r>
+    </w:p>
+    <w:p>
+      <w:pPr>
+        <w:rPr>
+          <w:sz w:val="24"/>
+          <w:szCs w:val="24"/>
+          <w:lang w:val="ca-ES"/>
+        </w:rPr>
+      </w:pPr>
+    </w:p>
+    <w:p>
+      <w:pPr>
+        <w:rPr>
+          <w:b/>
+          <w:sz w:val="24"/>
+          <w:szCs w:val="24"/>
+          <w:lang w:val="ca-ES"/>
+        </w:rPr>
+      </w:pPr>
+      <w:r>
+        <w:rPr>
+          <w:b/>
+          <w:sz w:val="24"/>
+          <w:szCs w:val="24"/>
+          <w:lang w:val="ca-ES"/>
+        </w:rPr>
+        <w:t>Accés en línea:</w:t>
+      </w:r>
+    </w:p>
+    <w:p>
+      <w:pPr>
+        <w:rPr>
+          <w:sz w:val="24"/>
+          <w:szCs w:val="24"/>
+          <w:lang w:val="ca-ES"/>
+        </w:rPr>
+      </w:pPr>
+      <w:r>
+        <w:rPr>
+          <w:sz w:val="24"/>
+          <w:szCs w:val="24"/>
+          <w:lang w:val="ca-ES"/>
+        </w:rPr>
+        <w:t xml:space="preserve">Si un document o registre no esdevé fàcilment accessible, resulta de poc valor pels usuaris. </w:t>
+      </w:r>
+      <w:proofErr w:type="spellStart"/>
+      <w:r>
+        <w:rPr>
+          <w:sz w:val="24"/>
+          <w:szCs w:val="24"/>
+          <w:lang w:val="ca-ES"/>
+        </w:rPr>
+        <w:t>FamilySearch</w:t>
+      </w:r>
+      <w:proofErr w:type="spellEnd"/>
+      <w:r>
+        <w:rPr>
+          <w:sz w:val="24"/>
+          <w:szCs w:val="24"/>
+          <w:lang w:val="ca-ES"/>
+        </w:rPr>
+        <w:t xml:space="preserve"> ofereix dos serveis diferents </w:t>
+      </w:r>
+      <w:r>
+        <w:rPr>
+          <w:sz w:val="24"/>
+          <w:szCs w:val="24"/>
+          <w:lang w:val="ca-ES"/>
+        </w:rPr>
+        <w:t>depenen de si les organitzacions volen fer disponibles l’accés als seus registres a</w:t>
+      </w:r>
+      <w:r>
+        <w:rPr>
+          <w:sz w:val="24"/>
+          <w:szCs w:val="24"/>
+          <w:lang w:val="ca-ES"/>
+        </w:rPr>
+        <w:t xml:space="preserve"> través de</w:t>
+      </w:r>
+      <w:r>
+        <w:rPr>
+          <w:sz w:val="24"/>
+          <w:szCs w:val="24"/>
+          <w:lang w:val="ca-ES"/>
+        </w:rPr>
+        <w:t xml:space="preserve"> FamilySearch.org o no. </w:t>
+      </w:r>
+    </w:p>
+    <w:p>
+      <w:pPr>
+        <w:rPr>
+          <w:sz w:val="24"/>
+          <w:szCs w:val="24"/>
+          <w:lang w:val="ca-ES"/>
+        </w:rPr>
+      </w:pPr>
+      <w:r>
+        <w:rPr>
+          <w:sz w:val="24"/>
+          <w:szCs w:val="24"/>
+          <w:lang w:val="ca-ES"/>
+        </w:rPr>
+        <w:t>En cas de voler p</w:t>
+      </w:r>
+      <w:r>
+        <w:rPr>
+          <w:sz w:val="24"/>
+          <w:szCs w:val="24"/>
+          <w:lang w:val="ca-ES"/>
+        </w:rPr>
+        <w:t xml:space="preserve">er públics els registres a través de la xarxa de </w:t>
+      </w:r>
+      <w:proofErr w:type="spellStart"/>
+      <w:r>
+        <w:rPr>
+          <w:sz w:val="24"/>
+          <w:szCs w:val="24"/>
+          <w:lang w:val="ca-ES"/>
+        </w:rPr>
+        <w:t>FamilySearch</w:t>
+      </w:r>
+      <w:proofErr w:type="spellEnd"/>
+      <w:r>
+        <w:rPr>
+          <w:sz w:val="24"/>
+          <w:szCs w:val="24"/>
+          <w:lang w:val="ca-ES"/>
+        </w:rPr>
+        <w:t xml:space="preserve">, aquesta s’ofereix a penjar i mantenir els registres de forma econòmica. En cas de voler mantenir els registres de forma privada, l’organització de </w:t>
+      </w:r>
+      <w:proofErr w:type="spellStart"/>
+      <w:r>
+        <w:rPr>
+          <w:sz w:val="24"/>
+          <w:szCs w:val="24"/>
+          <w:lang w:val="ca-ES"/>
+        </w:rPr>
+        <w:t>FamilySearch</w:t>
+      </w:r>
+      <w:proofErr w:type="spellEnd"/>
+      <w:r>
+        <w:rPr>
+          <w:sz w:val="24"/>
+          <w:szCs w:val="24"/>
+          <w:lang w:val="ca-ES"/>
+        </w:rPr>
+        <w:t xml:space="preserve"> posa a la disposició dels interessats les eines i experiència necessàries per tal de crear un espai propi al núvol.</w:t>
+      </w:r>
+    </w:p>
+    <w:p>
+      <w:pPr>
+        <w:rPr>
+          <w:sz w:val="24"/>
+          <w:szCs w:val="24"/>
+          <w:lang w:val="ca-ES"/>
+        </w:rPr>
+      </w:pPr>
+    </w:p>
+    <w:p>
+      <w:pPr>
+        <w:rPr>
+          <w:b/>
+          <w:sz w:val="24"/>
+          <w:szCs w:val="24"/>
+          <w:lang w:val="ca-ES"/>
+        </w:rPr>
+      </w:pPr>
+      <w:r>
+        <w:rPr>
+          <w:b/>
+          <w:sz w:val="24"/>
+          <w:szCs w:val="24"/>
+          <w:lang w:val="ca-ES"/>
+        </w:rPr>
+        <w:t>Preservaci</w:t>
+      </w:r>
+      <w:r>
+        <w:rPr>
+          <w:b/>
+          <w:sz w:val="24"/>
+          <w:szCs w:val="24"/>
+          <w:lang w:val="ca-ES"/>
+        </w:rPr>
+        <w:t>ó dels registres i documents físics:</w:t>
+      </w:r>
+    </w:p>
+    <w:p>
+      <w:pPr>
+        <w:rPr>
+          <w:sz w:val="24"/>
+          <w:szCs w:val="24"/>
+          <w:lang w:val="ca-ES"/>
+        </w:rPr>
+      </w:pPr>
+      <w:r>
+        <w:rPr>
+          <w:sz w:val="24"/>
+          <w:szCs w:val="24"/>
+          <w:lang w:val="ca-ES"/>
+        </w:rPr>
+        <w:t xml:space="preserve"> </w:t>
+      </w:r>
+      <w:r>
+        <w:rPr>
+          <w:sz w:val="24"/>
+          <w:szCs w:val="24"/>
+          <w:lang w:val="ca-ES"/>
+        </w:rPr>
+        <w:t xml:space="preserve">Còpies d’arxius de microfilm i arxius digitals provinents de més de cent països diferents es troben guardades als baüls de </w:t>
+      </w:r>
+      <w:proofErr w:type="spellStart"/>
+      <w:r>
+        <w:rPr>
+          <w:sz w:val="24"/>
+          <w:szCs w:val="24"/>
+          <w:lang w:val="ca-ES"/>
+        </w:rPr>
+        <w:t>FamilySearch</w:t>
+      </w:r>
+      <w:proofErr w:type="spellEnd"/>
+      <w:r>
+        <w:rPr>
+          <w:sz w:val="24"/>
+          <w:szCs w:val="24"/>
+          <w:lang w:val="ca-ES"/>
+        </w:rPr>
+        <w:t xml:space="preserve"> situat a les </w:t>
+      </w:r>
+      <w:proofErr w:type="spellStart"/>
+      <w:r>
+        <w:rPr>
+          <w:sz w:val="24"/>
+          <w:szCs w:val="24"/>
+          <w:lang w:val="ca-ES"/>
+        </w:rPr>
+        <w:t>Granite</w:t>
+      </w:r>
+      <w:proofErr w:type="spellEnd"/>
+      <w:r>
+        <w:rPr>
+          <w:sz w:val="24"/>
+          <w:szCs w:val="24"/>
+          <w:lang w:val="ca-ES"/>
+        </w:rPr>
+        <w:t xml:space="preserve"> </w:t>
+      </w:r>
+      <w:proofErr w:type="spellStart"/>
+      <w:r>
+        <w:rPr>
+          <w:sz w:val="24"/>
+          <w:szCs w:val="24"/>
+          <w:lang w:val="ca-ES"/>
+        </w:rPr>
+        <w:t>Mountains</w:t>
+      </w:r>
+      <w:proofErr w:type="spellEnd"/>
+      <w:r>
+        <w:rPr>
+          <w:sz w:val="24"/>
+          <w:szCs w:val="24"/>
+          <w:lang w:val="ca-ES"/>
+        </w:rPr>
+        <w:t>, una instal·lació dedicada a preservar dades a llarg termini mitjançant tecnologies punta tant de manteniment com de seguretat.</w:t>
+      </w:r>
+    </w:p>
+    <w:p>
+      <w:pPr>
+        <w:rPr>
+          <w:sz w:val="24"/>
+          <w:szCs w:val="24"/>
+          <w:lang w:val="ca-ES"/>
+        </w:rPr>
+      </w:pPr>
+      <w:r>
+        <w:rPr>
+          <w:sz w:val="24"/>
+          <w:szCs w:val="24"/>
+          <w:lang w:val="ca-ES"/>
+        </w:rPr>
+        <w:t xml:space="preserve">El fet de disposar de còpies segures pels fitxers genealògiques suposa la salvació de registres en cas de terratrèmols, incendis, inundacions, tornados, guerres o actes humans no controlables en les seus oficials dels arxius. </w:t>
+      </w:r>
+    </w:p>
+    <w:p>
+      <w:pPr>
+        <w:rPr>
+          <w:sz w:val="24"/>
+          <w:szCs w:val="24"/>
+          <w:lang w:val="ca-ES"/>
+        </w:rPr>
+      </w:pPr>
+      <w:r>
+        <w:rPr>
+          <w:sz w:val="24"/>
+          <w:szCs w:val="24"/>
+          <w:lang w:val="ca-ES"/>
+        </w:rPr>
+        <w:t xml:space="preserve">Les mesures de seguretat que </w:t>
+      </w:r>
+      <w:proofErr w:type="spellStart"/>
+      <w:r>
+        <w:rPr>
+          <w:sz w:val="24"/>
+          <w:szCs w:val="24"/>
+          <w:lang w:val="ca-ES"/>
+        </w:rPr>
+        <w:t>FamilySearch</w:t>
+      </w:r>
+      <w:proofErr w:type="spellEnd"/>
+      <w:r>
+        <w:rPr>
+          <w:sz w:val="24"/>
+          <w:szCs w:val="24"/>
+          <w:lang w:val="ca-ES"/>
+        </w:rPr>
+        <w:t xml:space="preserve"> utilitza pels seus registres i que a la vegada posa a disposició d’altres organitzacions són:</w:t>
+      </w:r>
+    </w:p>
+    <w:p>
+      <w:pPr>
+        <w:pStyle w:val="Prrafodelista"/>
+        <w:numPr>
+          <w:ilvl w:val="0"/>
+          <w:numId w:val="5"/>
+        </w:numPr>
+        <w:rPr>
+          <w:sz w:val="24"/>
+          <w:szCs w:val="24"/>
+          <w:lang w:val="ca-ES"/>
+        </w:rPr>
+      </w:pPr>
+      <w:r>
+        <w:rPr>
+          <w:sz w:val="24"/>
+          <w:szCs w:val="24"/>
+          <w:lang w:val="ca-ES"/>
+        </w:rPr>
+        <w:t>Processos complerts i automatitzats de comprovació, validació i actualització dels registres per poder garantir la màxima protecció dels registres.</w:t>
+      </w:r>
+    </w:p>
+    <w:p>
+      <w:pPr>
+        <w:pStyle w:val="Prrafodelista"/>
+        <w:numPr>
+          <w:ilvl w:val="0"/>
+          <w:numId w:val="5"/>
+        </w:numPr>
+        <w:rPr>
+          <w:sz w:val="24"/>
+          <w:szCs w:val="24"/>
+          <w:lang w:val="ca-ES"/>
+        </w:rPr>
+      </w:pPr>
+      <w:r>
+        <w:rPr>
+          <w:sz w:val="24"/>
+          <w:szCs w:val="24"/>
+          <w:lang w:val="ca-ES"/>
+        </w:rPr>
+        <w:t xml:space="preserve">Migració gradual i eficient de registres cap a noves tecnologies quan formats previs es van quedant obsolets per tal de garantir la seva accessibilitat i </w:t>
+      </w:r>
+      <w:proofErr w:type="spellStart"/>
+      <w:r>
+        <w:rPr>
+          <w:sz w:val="24"/>
+          <w:szCs w:val="24"/>
+          <w:lang w:val="ca-ES"/>
+        </w:rPr>
+        <w:t>usabilitat</w:t>
+      </w:r>
+      <w:proofErr w:type="spellEnd"/>
+      <w:r>
+        <w:rPr>
+          <w:sz w:val="24"/>
+          <w:szCs w:val="24"/>
+          <w:lang w:val="ca-ES"/>
+        </w:rPr>
+        <w:t xml:space="preserve"> a llarg termini. </w:t>
+      </w:r>
+    </w:p>
+    <w:p>
+      <w:pPr>
+        <w:pStyle w:val="Prrafodelista"/>
+        <w:numPr>
+          <w:ilvl w:val="0"/>
+          <w:numId w:val="5"/>
+        </w:numPr>
+        <w:rPr>
+          <w:sz w:val="24"/>
+          <w:szCs w:val="24"/>
+          <w:lang w:val="ca-ES"/>
+        </w:rPr>
+      </w:pPr>
+      <w:r>
+        <w:rPr>
+          <w:sz w:val="24"/>
+          <w:szCs w:val="24"/>
+          <w:lang w:val="ca-ES"/>
+        </w:rPr>
+        <w:t>Conversió i preservació de processos que compleixen amb la regulació OAIS (Sistemes de registres d’informació oberts).</w:t>
+      </w:r>
+    </w:p>
+    <w:p>
+      <w:pPr>
+        <w:pStyle w:val="Prrafodelista"/>
+        <w:numPr>
+          <w:ilvl w:val="0"/>
+          <w:numId w:val="5"/>
+        </w:numPr>
+        <w:rPr>
+          <w:b/>
+          <w:sz w:val="24"/>
+          <w:szCs w:val="24"/>
+          <w:lang w:val="ca-ES"/>
+        </w:rPr>
+      </w:pPr>
+      <w:r>
+        <w:rPr>
+          <w:sz w:val="24"/>
+          <w:szCs w:val="24"/>
+          <w:lang w:val="ca-ES"/>
+        </w:rPr>
+        <w:lastRenderedPageBreak/>
+        <w:t xml:space="preserve">Col·leccions d’informació hostejades en diferents clústers d’unitats de cinta situats arreu del món per </w:t>
+      </w:r>
+      <w:r>
+        <w:rPr>
+          <w:sz w:val="24"/>
+          <w:szCs w:val="24"/>
+          <w:lang w:val="ca-ES"/>
+        </w:rPr>
+        <w:t>garantir</w:t>
+      </w:r>
+      <w:r>
+        <w:rPr>
+          <w:sz w:val="24"/>
+          <w:szCs w:val="24"/>
+          <w:lang w:val="ca-ES"/>
+        </w:rPr>
+        <w:t xml:space="preserve"> </w:t>
+      </w:r>
+      <w:r>
+        <w:rPr>
+          <w:sz w:val="24"/>
+          <w:szCs w:val="24"/>
+          <w:lang w:val="ca-ES"/>
+        </w:rPr>
+        <w:t>una alta capacitat d’emmagatzematge, escalabilitat i protecció contra els desastres.</w:t>
+      </w:r>
+    </w:p>
+    <w:p>
+      <w:pPr>
+        <w:pStyle w:val="Prrafodelista"/>
+        <w:numPr>
+          <w:ilvl w:val="0"/>
+          <w:numId w:val="5"/>
+        </w:numPr>
+        <w:rPr>
+          <w:b/>
+          <w:sz w:val="24"/>
+          <w:szCs w:val="24"/>
+          <w:lang w:val="ca-ES"/>
+        </w:rPr>
+      </w:pPr>
+      <w:r>
+        <w:rPr>
+          <w:sz w:val="24"/>
+          <w:szCs w:val="24"/>
+          <w:lang w:val="ca-ES"/>
+        </w:rPr>
+        <w:t>Utilització dels últims recursos suports digitals d’alta densitat.</w:t>
+      </w:r>
+    </w:p>
+    <w:p>
+      <w:pPr>
+        <w:pStyle w:val="Prrafodelista"/>
+        <w:numPr>
+          <w:ilvl w:val="0"/>
+          <w:numId w:val="5"/>
+        </w:numPr>
+        <w:rPr>
+          <w:b/>
+          <w:sz w:val="24"/>
+          <w:szCs w:val="24"/>
+          <w:lang w:val="ca-ES"/>
+        </w:rPr>
+      </w:pPr>
+      <w:r>
+        <w:rPr>
+          <w:sz w:val="24"/>
+          <w:szCs w:val="24"/>
+          <w:lang w:val="ca-ES"/>
+        </w:rPr>
+        <w:t xml:space="preserve">Ràpid i </w:t>
+      </w:r>
+      <w:proofErr w:type="spellStart"/>
+      <w:r>
+        <w:rPr>
+          <w:sz w:val="24"/>
+          <w:szCs w:val="24"/>
+          <w:lang w:val="ca-ES"/>
+        </w:rPr>
+        <w:t>efficient</w:t>
+      </w:r>
+      <w:proofErr w:type="spellEnd"/>
+      <w:r>
+        <w:rPr>
+          <w:sz w:val="24"/>
+          <w:szCs w:val="24"/>
+          <w:lang w:val="ca-ES"/>
+        </w:rPr>
+        <w:t xml:space="preserve"> processador de nous registres a digitalitzar. Actualment el sistema es capaç de processar més de vint </w:t>
+      </w:r>
+      <w:proofErr w:type="spellStart"/>
+      <w:r>
+        <w:rPr>
+          <w:sz w:val="24"/>
+          <w:szCs w:val="24"/>
+          <w:lang w:val="ca-ES"/>
+        </w:rPr>
+        <w:t>terabytes</w:t>
+      </w:r>
+      <w:proofErr w:type="spellEnd"/>
+      <w:r>
+        <w:rPr>
+          <w:sz w:val="24"/>
+          <w:szCs w:val="24"/>
+          <w:lang w:val="ca-ES"/>
+        </w:rPr>
+        <w:t xml:space="preserve"> al dia, mesura que incrementa al mateix temps que la tecnologia avança. </w:t>
+      </w:r>
+    </w:p>
+    <w:p>
+      <w:pPr>
+        <w:pStyle w:val="Prrafodelista"/>
+        <w:numPr>
+          <w:ilvl w:val="0"/>
+          <w:numId w:val="5"/>
+        </w:numPr>
+        <w:rPr>
+          <w:b/>
+          <w:sz w:val="24"/>
+          <w:szCs w:val="24"/>
+          <w:lang w:val="ca-ES"/>
+        </w:rPr>
+      </w:pPr>
+      <w:r>
+        <w:rPr>
+          <w:sz w:val="24"/>
+          <w:szCs w:val="24"/>
+          <w:lang w:val="ca-ES"/>
+        </w:rPr>
+        <w:t xml:space="preserve">Servers configurats en clústers virtuals que proporcionen escalabilitat infinita. </w:t>
+      </w:r>
+    </w:p>
+    <w:p>
+      <w:pPr>
+        <w:pStyle w:val="Prrafodelista"/>
+        <w:numPr>
+          <w:ilvl w:val="0"/>
+          <w:numId w:val="5"/>
+        </w:numPr>
+        <w:rPr>
+          <w:b/>
+          <w:sz w:val="24"/>
+          <w:szCs w:val="24"/>
+          <w:lang w:val="ca-ES"/>
+        </w:rPr>
+      </w:pPr>
+      <w:r>
+        <w:rPr>
+          <w:sz w:val="24"/>
+          <w:szCs w:val="24"/>
+          <w:lang w:val="ca-ES"/>
+        </w:rPr>
+        <w:t xml:space="preserve">Control climàtic, prevenció de focs, </w:t>
+      </w:r>
+      <w:r>
+        <w:rPr>
+          <w:sz w:val="24"/>
+          <w:szCs w:val="24"/>
+          <w:lang w:val="ca-ES"/>
+        </w:rPr>
+        <w:t>fonts d’energia per cassos d’emergència i replicació d’arxius digitals.</w:t>
+      </w:r>
+    </w:p>
+    <w:p>
+      <w:pPr>
+        <w:rPr>
+          <w:b/>
+          <w:sz w:val="24"/>
+          <w:szCs w:val="24"/>
+          <w:lang w:val="ca-ES"/>
+        </w:rPr>
+      </w:pPr>
+    </w:p>
+    <w:p>
+      <w:pPr>
+        <w:rPr>
+          <w:b/>
+          <w:sz w:val="24"/>
+          <w:szCs w:val="24"/>
+          <w:lang w:val="ca-ES"/>
+        </w:rPr>
+      </w:pPr>
+      <w:r>
+        <w:rPr>
+          <w:b/>
+          <w:sz w:val="24"/>
+          <w:szCs w:val="24"/>
+          <w:lang w:val="ca-ES"/>
+        </w:rPr>
+        <w:t>Conclusió</w:t>
+      </w:r>
+    </w:p>
+    <w:p>
+      <w:pPr>
+        <w:rPr>
+          <w:sz w:val="24"/>
+          <w:szCs w:val="24"/>
+          <w:lang w:val="ca-ES"/>
+        </w:rPr>
+      </w:pPr>
+      <w:r>
+        <w:rPr>
+          <w:sz w:val="24"/>
+          <w:szCs w:val="24"/>
+          <w:lang w:val="ca-ES"/>
+        </w:rPr>
+        <w:t xml:space="preserve">Com s’ha pogut veure en les seccions anteriors, </w:t>
+      </w:r>
+      <w:proofErr w:type="spellStart"/>
+      <w:r>
+        <w:rPr>
+          <w:sz w:val="24"/>
+          <w:szCs w:val="24"/>
+          <w:lang w:val="ca-ES"/>
+        </w:rPr>
+        <w:t>FamilySearch</w:t>
+      </w:r>
+      <w:proofErr w:type="spellEnd"/>
+      <w:r>
+        <w:rPr>
+          <w:sz w:val="24"/>
+          <w:szCs w:val="24"/>
+          <w:lang w:val="ca-ES"/>
+        </w:rPr>
+        <w:t xml:space="preserve"> es veu clarament interessada en oferir les seves tecnologies a altres organitzacions genealògiques amb l’objectiu d’aconseguir accés a registres d’altre forma inaccessibles o almenys, en assegurar-se que les dades genealògiques que es troben arreu del món siguin el menys susceptibles possible a ser perdudes per sempre en cas de circumstàncies extraordinàries.   </w:t>
+      </w:r>
+    </w:p>
+    <w:p>
+      <w:pPr>
+        <w:rPr>
+          <w:sz w:val="24"/>
+          <w:szCs w:val="24"/>
+          <w:lang w:val="ca-ES"/>
+        </w:rPr>
+      </w:pPr>
+    </w:p>
+    <w:p>
+      <w:pPr>
+        <w:rPr>
+          <w:b/>
+          <w:sz w:val="24"/>
+          <w:szCs w:val="24"/>
+          <w:lang w:val="ca-ES"/>
+        </w:rPr>
+      </w:pPr>
+      <w:r>
+        <w:rPr>
+          <w:b/>
+          <w:sz w:val="24"/>
+          <w:szCs w:val="24"/>
+          <w:lang w:val="ca-ES"/>
+        </w:rPr>
+        <w:t>Serveis per particulars o aficionats a la genealogia</w:t>
+      </w:r>
+    </w:p>
+    <w:p>
+      <w:pPr>
+        <w:rPr>
+          <w:b/>
           <w:sz w:val="24"/>
           <w:szCs w:val="24"/>
           <w:lang w:val="ca-ES"/>
@@ -2668,25 +4054,7 @@
             <w:szCs w:val="24"/>
             <w:lang w:val="ca-ES"/>
           </w:rPr>
-          <w:t>https://discover.mormon.org/en-u</w:t>
-        </w:r>
-        <w:r>
-          <w:rPr>
-            <w:rStyle w:val="Hipervnculo"/>
-            <w:sz w:val="24"/>
-            <w:szCs w:val="24"/>
-            <w:lang w:val="ca-ES"/>
-          </w:rPr>
-          <w:t>s</w:t>
-        </w:r>
-        <w:r>
-          <w:rPr>
-            <w:rStyle w:val="Hipervnculo"/>
-            <w:sz w:val="24"/>
-            <w:szCs w:val="24"/>
-            <w:lang w:val="ca-ES"/>
-          </w:rPr>
-          <w:t>/topics/the-family/</w:t>
+          <w:t>https://discover.mormon.org/en-us/topics/the-family/</w:t>
         </w:r>
       </w:hyperlink>
       <w:r>
@@ -2958,16 +4326,16 @@
     </w:lvl>
   </w:abstractNum>
   <w:abstractNum w:abstractNumId="1">
-    <w:nsid w:val="7D836FB3"/>
+    <w:nsid w:val="33A87331"/>
     <w:multiLevelType w:val="hybridMultilevel"/>
-    <w:tmpl w:val="D5E2C864"/>
+    <w:tmpl w:val="F9723D72"/>
     <w:lvl w:ilvl="0" w:tplc="08090001">
       <w:start w:val="1"/>
       <w:numFmt w:val="bullet"/>
       <w:lvlText w:val=""/>
       <w:lvlJc w:val="left"/>
       <w:pPr>
-        <w:ind w:left="720" w:hanging="360"/>
+        <w:ind w:left="360" w:hanging="360"/>
       </w:pPr>
       <w:rPr>
         <w:rFonts w:ascii="Symbol" w:hAnsi="Symbol" w:hint="default"/>
@@ -2979,7 +4347,7 @@
       <w:lvlText w:val="o"/>
       <w:lvlJc w:val="left"/>
       <w:pPr>
-        <w:ind w:left="1440" w:hanging="360"/>
+        <w:ind w:left="1080" w:hanging="360"/>
       </w:pPr>
       <w:rPr>
         <w:rFonts w:ascii="Courier New" w:hAnsi="Courier New" w:cs="Courier New" w:hint="default"/>
@@ -2991,7 +4359,7 @@
       <w:lvlText w:val=""/>
       <w:lvlJc w:val="left"/>
       <w:pPr>
-        <w:ind w:left="2160" w:hanging="360"/>
+        <w:ind w:left="1800" w:hanging="360"/>
       </w:pPr>
       <w:rPr>
         <w:rFonts w:ascii="Wingdings" w:hAnsi="Wingdings" w:hint="default"/>
@@ -3003,7 +4371,7 @@
       <w:lvlText w:val=""/>
       <w:lvlJc w:val="left"/>
       <w:pPr>
-        <w:ind w:left="2880" w:hanging="360"/>
+        <w:ind w:left="2520" w:hanging="360"/>
       </w:pPr>
       <w:rPr>
         <w:rFonts w:ascii="Symbol" w:hAnsi="Symbol" w:hint="default"/>
@@ -3015,7 +4383,7 @@
       <w:lvlText w:val="o"/>
       <w:lvlJc w:val="left"/>
       <w:pPr>
-        <w:ind w:left="3600" w:hanging="360"/>
+        <w:ind w:left="3240" w:hanging="360"/>
       </w:pPr>
       <w:rPr>
         <w:rFonts w:ascii="Courier New" w:hAnsi="Courier New" w:cs="Courier New" w:hint="default"/>
@@ -3027,7 +4395,7 @@
       <w:lvlText w:val=""/>
       <w:lvlJc w:val="left"/>
       <w:pPr>
-        <w:ind w:left="4320" w:hanging="360"/>
+        <w:ind w:left="3960" w:hanging="360"/>
       </w:pPr>
       <w:rPr>
         <w:rFonts w:ascii="Wingdings" w:hAnsi="Wingdings" w:hint="default"/>
@@ -3039,7 +4407,7 @@
       <w:lvlText w:val=""/>
       <w:lvlJc w:val="left"/>
       <w:pPr>
-        <w:ind w:left="5040" w:hanging="360"/>
+        <w:ind w:left="4680" w:hanging="360"/>
       </w:pPr>
       <w:rPr>
         <w:rFonts w:ascii="Symbol" w:hAnsi="Symbol" w:hint="default"/>
@@ -3051,7 +4419,7 @@
       <w:lvlText w:val="o"/>
       <w:lvlJc w:val="left"/>
       <w:pPr>
-        <w:ind w:left="5760" w:hanging="360"/>
+        <w:ind w:left="5400" w:hanging="360"/>
       </w:pPr>
       <w:rPr>
         <w:rFonts w:ascii="Courier New" w:hAnsi="Courier New" w:cs="Courier New" w:hint="default"/>
@@ -3063,6 +4431,318 @@
       <w:lvlText w:val=""/>
       <w:lvlJc w:val="left"/>
       <w:pPr>
+        <w:ind w:left="6120" w:hanging="360"/>
+      </w:pPr>
+      <w:rPr>
+        <w:rFonts w:ascii="Wingdings" w:hAnsi="Wingdings" w:hint="default"/>
+      </w:rPr>
+    </w:lvl>
+  </w:abstractNum>
+  <w:abstractNum w:abstractNumId="2">
+    <w:nsid w:val="44F946BF"/>
+    <w:multiLevelType w:val="hybridMultilevel"/>
+    <w:tmpl w:val="C388EDE4"/>
+    <w:lvl w:ilvl="0" w:tplc="0809000F">
+      <w:start w:val="1"/>
+      <w:numFmt w:val="decimal"/>
+      <w:lvlText w:val="%1."/>
+      <w:lvlJc w:val="left"/>
+      <w:pPr>
+        <w:ind w:left="720" w:hanging="360"/>
+      </w:pPr>
+    </w:lvl>
+    <w:lvl w:ilvl="1" w:tplc="08090019" w:tentative="1">
+      <w:start w:val="1"/>
+      <w:numFmt w:val="lowerLetter"/>
+      <w:lvlText w:val="%2."/>
+      <w:lvlJc w:val="left"/>
+      <w:pPr>
+        <w:ind w:left="1440" w:hanging="360"/>
+      </w:pPr>
+    </w:lvl>
+    <w:lvl w:ilvl="2" w:tplc="0809001B" w:tentative="1">
+      <w:start w:val="1"/>
+      <w:numFmt w:val="lowerRoman"/>
+      <w:lvlText w:val="%3."/>
+      <w:lvlJc w:val="right"/>
+      <w:pPr>
+        <w:ind w:left="2160" w:hanging="180"/>
+      </w:pPr>
+    </w:lvl>
+    <w:lvl w:ilvl="3" w:tplc="0809000F" w:tentative="1">
+      <w:start w:val="1"/>
+      <w:numFmt w:val="decimal"/>
+      <w:lvlText w:val="%4."/>
+      <w:lvlJc w:val="left"/>
+      <w:pPr>
+        <w:ind w:left="2880" w:hanging="360"/>
+      </w:pPr>
+    </w:lvl>
+    <w:lvl w:ilvl="4" w:tplc="08090019" w:tentative="1">
+      <w:start w:val="1"/>
+      <w:numFmt w:val="lowerLetter"/>
+      <w:lvlText w:val="%5."/>
+      <w:lvlJc w:val="left"/>
+      <w:pPr>
+        <w:ind w:left="3600" w:hanging="360"/>
+      </w:pPr>
+    </w:lvl>
+    <w:lvl w:ilvl="5" w:tplc="0809001B" w:tentative="1">
+      <w:start w:val="1"/>
+      <w:numFmt w:val="lowerRoman"/>
+      <w:lvlText w:val="%6."/>
+      <w:lvlJc w:val="right"/>
+      <w:pPr>
+        <w:ind w:left="4320" w:hanging="180"/>
+      </w:pPr>
+    </w:lvl>
+    <w:lvl w:ilvl="6" w:tplc="0809000F" w:tentative="1">
+      <w:start w:val="1"/>
+      <w:numFmt w:val="decimal"/>
+      <w:lvlText w:val="%7."/>
+      <w:lvlJc w:val="left"/>
+      <w:pPr>
+        <w:ind w:left="5040" w:hanging="360"/>
+      </w:pPr>
+    </w:lvl>
+    <w:lvl w:ilvl="7" w:tplc="08090019" w:tentative="1">
+      <w:start w:val="1"/>
+      <w:numFmt w:val="lowerLetter"/>
+      <w:lvlText w:val="%8."/>
+      <w:lvlJc w:val="left"/>
+      <w:pPr>
+        <w:ind w:left="5760" w:hanging="360"/>
+      </w:pPr>
+    </w:lvl>
+    <w:lvl w:ilvl="8" w:tplc="0809001B" w:tentative="1">
+      <w:start w:val="1"/>
+      <w:numFmt w:val="lowerRoman"/>
+      <w:lvlText w:val="%9."/>
+      <w:lvlJc w:val="right"/>
+      <w:pPr>
+        <w:ind w:left="6480" w:hanging="180"/>
+      </w:pPr>
+    </w:lvl>
+  </w:abstractNum>
+  <w:abstractNum w:abstractNumId="3">
+    <w:nsid w:val="730133E5"/>
+    <w:multiLevelType w:val="hybridMultilevel"/>
+    <w:tmpl w:val="32404C1C"/>
+    <w:lvl w:ilvl="0" w:tplc="08090001">
+      <w:start w:val="1"/>
+      <w:numFmt w:val="bullet"/>
+      <w:lvlText w:val=""/>
+      <w:lvlJc w:val="left"/>
+      <w:pPr>
+        <w:ind w:left="720" w:hanging="360"/>
+      </w:pPr>
+      <w:rPr>
+        <w:rFonts w:ascii="Symbol" w:hAnsi="Symbol" w:hint="default"/>
+      </w:rPr>
+    </w:lvl>
+    <w:lvl w:ilvl="1" w:tplc="08090003" w:tentative="1">
+      <w:start w:val="1"/>
+      <w:numFmt w:val="bullet"/>
+      <w:lvlText w:val="o"/>
+      <w:lvlJc w:val="left"/>
+      <w:pPr>
+        <w:ind w:left="1440" w:hanging="360"/>
+      </w:pPr>
+      <w:rPr>
+        <w:rFonts w:ascii="Courier New" w:hAnsi="Courier New" w:cs="Courier New" w:hint="default"/>
+      </w:rPr>
+    </w:lvl>
+    <w:lvl w:ilvl="2" w:tplc="08090005" w:tentative="1">
+      <w:start w:val="1"/>
+      <w:numFmt w:val="bullet"/>
+      <w:lvlText w:val=""/>
+      <w:lvlJc w:val="left"/>
+      <w:pPr>
+        <w:ind w:left="2160" w:hanging="360"/>
+      </w:pPr>
+      <w:rPr>
+        <w:rFonts w:ascii="Wingdings" w:hAnsi="Wingdings" w:hint="default"/>
+      </w:rPr>
+    </w:lvl>
+    <w:lvl w:ilvl="3" w:tplc="08090001" w:tentative="1">
+      <w:start w:val="1"/>
+      <w:numFmt w:val="bullet"/>
+      <w:lvlText w:val=""/>
+      <w:lvlJc w:val="left"/>
+      <w:pPr>
+        <w:ind w:left="2880" w:hanging="360"/>
+      </w:pPr>
+      <w:rPr>
+        <w:rFonts w:ascii="Symbol" w:hAnsi="Symbol" w:hint="default"/>
+      </w:rPr>
+    </w:lvl>
+    <w:lvl w:ilvl="4" w:tplc="08090003" w:tentative="1">
+      <w:start w:val="1"/>
+      <w:numFmt w:val="bullet"/>
+      <w:lvlText w:val="o"/>
+      <w:lvlJc w:val="left"/>
+      <w:pPr>
+        <w:ind w:left="3600" w:hanging="360"/>
+      </w:pPr>
+      <w:rPr>
+        <w:rFonts w:ascii="Courier New" w:hAnsi="Courier New" w:cs="Courier New" w:hint="default"/>
+      </w:rPr>
+    </w:lvl>
+    <w:lvl w:ilvl="5" w:tplc="08090005" w:tentative="1">
+      <w:start w:val="1"/>
+      <w:numFmt w:val="bullet"/>
+      <w:lvlText w:val=""/>
+      <w:lvlJc w:val="left"/>
+      <w:pPr>
+        <w:ind w:left="4320" w:hanging="360"/>
+      </w:pPr>
+      <w:rPr>
+        <w:rFonts w:ascii="Wingdings" w:hAnsi="Wingdings" w:hint="default"/>
+      </w:rPr>
+    </w:lvl>
+    <w:lvl w:ilvl="6" w:tplc="08090001" w:tentative="1">
+      <w:start w:val="1"/>
+      <w:numFmt w:val="bullet"/>
+      <w:lvlText w:val=""/>
+      <w:lvlJc w:val="left"/>
+      <w:pPr>
+        <w:ind w:left="5040" w:hanging="360"/>
+      </w:pPr>
+      <w:rPr>
+        <w:rFonts w:ascii="Symbol" w:hAnsi="Symbol" w:hint="default"/>
+      </w:rPr>
+    </w:lvl>
+    <w:lvl w:ilvl="7" w:tplc="08090003" w:tentative="1">
+      <w:start w:val="1"/>
+      <w:numFmt w:val="bullet"/>
+      <w:lvlText w:val="o"/>
+      <w:lvlJc w:val="left"/>
+      <w:pPr>
+        <w:ind w:left="5760" w:hanging="360"/>
+      </w:pPr>
+      <w:rPr>
+        <w:rFonts w:ascii="Courier New" w:hAnsi="Courier New" w:cs="Courier New" w:hint="default"/>
+      </w:rPr>
+    </w:lvl>
+    <w:lvl w:ilvl="8" w:tplc="08090005" w:tentative="1">
+      <w:start w:val="1"/>
+      <w:numFmt w:val="bullet"/>
+      <w:lvlText w:val=""/>
+      <w:lvlJc w:val="left"/>
+      <w:pPr>
+        <w:ind w:left="6480" w:hanging="360"/>
+      </w:pPr>
+      <w:rPr>
+        <w:rFonts w:ascii="Wingdings" w:hAnsi="Wingdings" w:hint="default"/>
+      </w:rPr>
+    </w:lvl>
+  </w:abstractNum>
+  <w:abstractNum w:abstractNumId="4">
+    <w:nsid w:val="7D836FB3"/>
+    <w:multiLevelType w:val="hybridMultilevel"/>
+    <w:tmpl w:val="D5E2C864"/>
+    <w:lvl w:ilvl="0" w:tplc="08090001">
+      <w:start w:val="1"/>
+      <w:numFmt w:val="bullet"/>
+      <w:lvlText w:val=""/>
+      <w:lvlJc w:val="left"/>
+      <w:pPr>
+        <w:ind w:left="720" w:hanging="360"/>
+      </w:pPr>
+      <w:rPr>
+        <w:rFonts w:ascii="Symbol" w:hAnsi="Symbol" w:hint="default"/>
+      </w:rPr>
+    </w:lvl>
+    <w:lvl w:ilvl="1" w:tplc="08090003" w:tentative="1">
+      <w:start w:val="1"/>
+      <w:numFmt w:val="bullet"/>
+      <w:lvlText w:val="o"/>
+      <w:lvlJc w:val="left"/>
+      <w:pPr>
+        <w:ind w:left="1440" w:hanging="360"/>
+      </w:pPr>
+      <w:rPr>
+        <w:rFonts w:ascii="Courier New" w:hAnsi="Courier New" w:cs="Courier New" w:hint="default"/>
+      </w:rPr>
+    </w:lvl>
+    <w:lvl w:ilvl="2" w:tplc="08090005" w:tentative="1">
+      <w:start w:val="1"/>
+      <w:numFmt w:val="bullet"/>
+      <w:lvlText w:val=""/>
+      <w:lvlJc w:val="left"/>
+      <w:pPr>
+        <w:ind w:left="2160" w:hanging="360"/>
+      </w:pPr>
+      <w:rPr>
+        <w:rFonts w:ascii="Wingdings" w:hAnsi="Wingdings" w:hint="default"/>
+      </w:rPr>
+    </w:lvl>
+    <w:lvl w:ilvl="3" w:tplc="08090001" w:tentative="1">
+      <w:start w:val="1"/>
+      <w:numFmt w:val="bullet"/>
+      <w:lvlText w:val=""/>
+      <w:lvlJc w:val="left"/>
+      <w:pPr>
+        <w:ind w:left="2880" w:hanging="360"/>
+      </w:pPr>
+      <w:rPr>
+        <w:rFonts w:ascii="Symbol" w:hAnsi="Symbol" w:hint="default"/>
+      </w:rPr>
+    </w:lvl>
+    <w:lvl w:ilvl="4" w:tplc="08090003" w:tentative="1">
+      <w:start w:val="1"/>
+      <w:numFmt w:val="bullet"/>
+      <w:lvlText w:val="o"/>
+      <w:lvlJc w:val="left"/>
+      <w:pPr>
+        <w:ind w:left="3600" w:hanging="360"/>
+      </w:pPr>
+      <w:rPr>
+        <w:rFonts w:ascii="Courier New" w:hAnsi="Courier New" w:cs="Courier New" w:hint="default"/>
+      </w:rPr>
+    </w:lvl>
+    <w:lvl w:ilvl="5" w:tplc="08090005" w:tentative="1">
+      <w:start w:val="1"/>
+      <w:numFmt w:val="bullet"/>
+      <w:lvlText w:val=""/>
+      <w:lvlJc w:val="left"/>
+      <w:pPr>
+        <w:ind w:left="4320" w:hanging="360"/>
+      </w:pPr>
+      <w:rPr>
+        <w:rFonts w:ascii="Wingdings" w:hAnsi="Wingdings" w:hint="default"/>
+      </w:rPr>
+    </w:lvl>
+    <w:lvl w:ilvl="6" w:tplc="08090001" w:tentative="1">
+      <w:start w:val="1"/>
+      <w:numFmt w:val="bullet"/>
+      <w:lvlText w:val=""/>
+      <w:lvlJc w:val="left"/>
+      <w:pPr>
+        <w:ind w:left="5040" w:hanging="360"/>
+      </w:pPr>
+      <w:rPr>
+        <w:rFonts w:ascii="Symbol" w:hAnsi="Symbol" w:hint="default"/>
+      </w:rPr>
+    </w:lvl>
+    <w:lvl w:ilvl="7" w:tplc="08090003" w:tentative="1">
+      <w:start w:val="1"/>
+      <w:numFmt w:val="bullet"/>
+      <w:lvlText w:val="o"/>
+      <w:lvlJc w:val="left"/>
+      <w:pPr>
+        <w:ind w:left="5760" w:hanging="360"/>
+      </w:pPr>
+      <w:rPr>
+        <w:rFonts w:ascii="Courier New" w:hAnsi="Courier New" w:cs="Courier New" w:hint="default"/>
+      </w:rPr>
+    </w:lvl>
+    <w:lvl w:ilvl="8" w:tplc="08090005" w:tentative="1">
+      <w:start w:val="1"/>
+      <w:numFmt w:val="bullet"/>
+      <w:lvlText w:val=""/>
+      <w:lvlJc w:val="left"/>
+      <w:pPr>
         <w:ind w:left="6480" w:hanging="360"/>
       </w:pPr>
       <w:rPr>
@@ -3074,7 +4754,16 @@
     <w:abstractNumId w:val="0"/>
   </w:num>
   <w:num w:numId="2">
+    <w:abstractNumId w:val="4"/>
+  </w:num>
+  <w:num w:numId="3">
+    <w:abstractNumId w:val="2"/>
+  </w:num>
+  <w:num w:numId="4">
     <w:abstractNumId w:val="1"/>
+  </w:num>
+  <w:num w:numId="5">
+    <w:abstractNumId w:val="3"/>
   </w:num>
 </w:numbering>
 </file>

</xml_diff>